<commit_message>
feat: analytics lab 2 and 4 edited (2 approved)
</commit_message>
<xml_diff>
--- a/Измерительные средства аналитики программных систем и технологий/ПЗ2/отчёт.docx
+++ b/Измерительные средства аналитики программных систем и технологий/ПЗ2/отчёт.docx
@@ -1,6 +1,6 @@
 
 <file path=word/document.xml><?xml version="1.0" encoding="utf-8"?>
-<w:document xmlns:wpc="http://schemas.microsoft.com/office/word/2010/wordprocessingCanvas" xmlns:cx="http://schemas.microsoft.com/office/drawing/2014/chartex" xmlns:cx1="http://schemas.microsoft.com/office/drawing/2015/9/8/chartex" xmlns:cx2="http://schemas.microsoft.com/office/drawing/2015/10/21/chartex" xmlns:cx3="http://schemas.microsoft.com/office/drawing/2016/5/9/chartex" xmlns:cx4="http://schemas.microsoft.com/office/drawing/2016/5/10/chartex" xmlns:cx5="http://schemas.microsoft.com/office/drawing/2016/5/11/chartex" xmlns:cx6="http://schemas.microsoft.com/office/drawing/2016/5/12/chartex" xmlns:cx7="http://schemas.microsoft.com/office/drawing/2016/5/13/chartex" xmlns:cx8="http://schemas.microsoft.com/office/drawing/2016/5/14/chartex" xmlns:mc="http://schemas.openxmlformats.org/markup-compatibility/2006" xmlns:aink="http://schemas.microsoft.com/office/drawing/2016/ink" xmlns:am3d="http://schemas.microsoft.com/office/drawing/2017/model3d" xmlns:o="urn:schemas-microsoft-com:office:office" xmlns:r="http://schemas.openxmlformats.org/officeDocument/2006/relationships" xmlns:m="http://schemas.openxmlformats.org/officeDocument/2006/math" xmlns:v="urn:schemas-microsoft-com:vml" xmlns:wp14="http://schemas.microsoft.com/office/word/2010/wordprocessingDrawing" xmlns:wp="http://schemas.openxmlformats.org/drawingml/2006/wordprocessingDrawing" xmlns:w10="urn:schemas-microsoft-com:office:word" xmlns:w="http://schemas.openxmlformats.org/wordprocessingml/2006/main" xmlns:w14="http://schemas.microsoft.com/office/word/2010/wordml" xmlns:w15="http://schemas.microsoft.com/office/word/2012/wordml" xmlns:w16cex="http://schemas.microsoft.com/office/word/2018/wordml/cex" xmlns:w16cid="http://schemas.microsoft.com/office/word/2016/wordml/cid" xmlns:w16="http://schemas.microsoft.com/office/word/2018/wordml" xmlns:w16sdtdh="http://schemas.microsoft.com/office/word/2020/wordml/sdtdatahash" xmlns:w16se="http://schemas.microsoft.com/office/word/2015/wordml/symex" xmlns:wpg="http://schemas.microsoft.com/office/word/2010/wordprocessingGroup" xmlns:wpi="http://schemas.microsoft.com/office/word/2010/wordprocessingInk" xmlns:wne="http://schemas.microsoft.com/office/word/2006/wordml" xmlns:wps="http://schemas.microsoft.com/office/word/2010/wordprocessingShape" mc:Ignorable="w14 w15 w16se w16cid w16 w16cex w16sdtdh wp14">
+<w:document xmlns:wpc="http://schemas.microsoft.com/office/word/2010/wordprocessingCanvas" xmlns:cx="http://schemas.microsoft.com/office/drawing/2014/chartex" xmlns:cx1="http://schemas.microsoft.com/office/drawing/2015/9/8/chartex" xmlns:cx2="http://schemas.microsoft.com/office/drawing/2015/10/21/chartex" xmlns:cx3="http://schemas.microsoft.com/office/drawing/2016/5/9/chartex" xmlns:cx4="http://schemas.microsoft.com/office/drawing/2016/5/10/chartex" xmlns:cx5="http://schemas.microsoft.com/office/drawing/2016/5/11/chartex" xmlns:cx6="http://schemas.microsoft.com/office/drawing/2016/5/12/chartex" xmlns:cx7="http://schemas.microsoft.com/office/drawing/2016/5/13/chartex" xmlns:cx8="http://schemas.microsoft.com/office/drawing/2016/5/14/chartex" xmlns:mc="http://schemas.openxmlformats.org/markup-compatibility/2006" xmlns:aink="http://schemas.microsoft.com/office/drawing/2016/ink" xmlns:am3d="http://schemas.microsoft.com/office/drawing/2017/model3d" xmlns:o="urn:schemas-microsoft-com:office:office" xmlns:oel="http://schemas.microsoft.com/office/2019/extlst" xmlns:r="http://schemas.openxmlformats.org/officeDocument/2006/relationships" xmlns:m="http://schemas.openxmlformats.org/officeDocument/2006/math" xmlns:v="urn:schemas-microsoft-com:vml" xmlns:wp14="http://schemas.microsoft.com/office/word/2010/wordprocessingDrawing" xmlns:wp="http://schemas.openxmlformats.org/drawingml/2006/wordprocessingDrawing" xmlns:w10="urn:schemas-microsoft-com:office:word" xmlns:w="http://schemas.openxmlformats.org/wordprocessingml/2006/main" xmlns:w14="http://schemas.microsoft.com/office/word/2010/wordml" xmlns:w15="http://schemas.microsoft.com/office/word/2012/wordml" xmlns:w16cex="http://schemas.microsoft.com/office/word/2018/wordml/cex" xmlns:w16cid="http://schemas.microsoft.com/office/word/2016/wordml/cid" xmlns:w16="http://schemas.microsoft.com/office/word/2018/wordml" xmlns:w16sdtdh="http://schemas.microsoft.com/office/word/2020/wordml/sdtdatahash" xmlns:w16se="http://schemas.microsoft.com/office/word/2015/wordml/symex" xmlns:wpg="http://schemas.microsoft.com/office/word/2010/wordprocessingGroup" xmlns:wpi="http://schemas.microsoft.com/office/word/2010/wordprocessingInk" xmlns:wne="http://schemas.microsoft.com/office/word/2006/wordml" xmlns:wps="http://schemas.microsoft.com/office/word/2010/wordprocessingShape" mc:Ignorable="w14 w15 w16se w16cid w16 w16cex w16sdtdh wp14">
   <w:body>
     <w:p>
       <w:pPr>
@@ -337,7 +337,6 @@
         </w:rPr>
         <w:t>-</w:t>
       </w:r>
-      <w:proofErr w:type="spellStart"/>
       <w:r>
         <w:rPr>
           <w:rFonts w:ascii="Times New Roman" w:hAnsi="Times New Roman" w:cs="Times New Roman"/>
@@ -348,7 +347,6 @@
         </w:rPr>
         <w:t>Кейба</w:t>
       </w:r>
-      <w:proofErr w:type="spellEnd"/>
       <w:r>
         <w:rPr>
           <w:rFonts w:ascii="Times New Roman" w:hAnsi="Times New Roman" w:cs="Times New Roman"/>
@@ -1241,34 +1239,8 @@
           <w:highlight w:val="white"/>
           <w:lang w:val="en-US"/>
         </w:rPr>
-        <w:t xml:space="preserve"> </w:t>
-      </w:r>
-      <w:proofErr w:type="spellStart"/>
-      <w:proofErr w:type="gramStart"/>
-      <w:r>
-        <w:rPr>
-          <w:rFonts w:ascii="Cascadia Mono" w:hAnsi="Cascadia Mono" w:cs="Cascadia Mono"/>
-          <w:color w:val="000000"/>
-          <w:sz w:val="24"/>
-          <w:szCs w:val="24"/>
-          <w:highlight w:val="white"/>
-          <w:lang w:val="en-US"/>
-        </w:rPr>
-        <w:t>sumOfDigits</w:t>
-      </w:r>
-      <w:proofErr w:type="spellEnd"/>
-      <w:r>
-        <w:rPr>
-          <w:rFonts w:ascii="Cascadia Mono" w:hAnsi="Cascadia Mono" w:cs="Cascadia Mono"/>
-          <w:color w:val="000000"/>
-          <w:sz w:val="24"/>
-          <w:szCs w:val="24"/>
-          <w:highlight w:val="white"/>
-          <w:lang w:val="en-US"/>
-        </w:rPr>
-        <w:t>(</w:t>
-      </w:r>
-      <w:proofErr w:type="gramEnd"/>
+        <w:t xml:space="preserve"> sumOfDigits(</w:t>
+      </w:r>
       <w:r>
         <w:rPr>
           <w:rFonts w:ascii="Cascadia Mono" w:hAnsi="Cascadia Mono" w:cs="Cascadia Mono"/>
@@ -1767,31 +1739,7 @@
           <w:highlight w:val="white"/>
           <w:lang w:val="en-US"/>
         </w:rPr>
-        <w:t xml:space="preserve"> </w:t>
-      </w:r>
-      <w:proofErr w:type="gramStart"/>
-      <w:r>
-        <w:rPr>
-          <w:rFonts w:ascii="Cascadia Mono" w:hAnsi="Cascadia Mono" w:cs="Cascadia Mono"/>
-          <w:color w:val="000000"/>
-          <w:sz w:val="24"/>
-          <w:szCs w:val="24"/>
-          <w:highlight w:val="white"/>
-          <w:lang w:val="en-US"/>
-        </w:rPr>
-        <w:t>main(</w:t>
-      </w:r>
-      <w:proofErr w:type="gramEnd"/>
-      <w:r>
-        <w:rPr>
-          <w:rFonts w:ascii="Cascadia Mono" w:hAnsi="Cascadia Mono" w:cs="Cascadia Mono"/>
-          <w:color w:val="000000"/>
-          <w:sz w:val="24"/>
-          <w:szCs w:val="24"/>
-          <w:highlight w:val="white"/>
-          <w:lang w:val="en-US"/>
-        </w:rPr>
-        <w:t>) {</w:t>
+        <w:t xml:space="preserve"> main() {</w:t>
       </w:r>
     </w:p>
     <w:p>
@@ -1869,31 +1817,7 @@
           <w:highlight w:val="white"/>
           <w:lang w:val="en-US"/>
         </w:rPr>
-        <w:t xml:space="preserve">    </w:t>
-      </w:r>
-      <w:proofErr w:type="spellStart"/>
-      <w:r>
-        <w:rPr>
-          <w:rFonts w:ascii="Cascadia Mono" w:hAnsi="Cascadia Mono" w:cs="Cascadia Mono"/>
-          <w:color w:val="000000"/>
-          <w:sz w:val="24"/>
-          <w:szCs w:val="24"/>
-          <w:highlight w:val="white"/>
-          <w:lang w:val="en-US"/>
-        </w:rPr>
-        <w:t>cout</w:t>
-      </w:r>
-      <w:proofErr w:type="spellEnd"/>
-      <w:r>
-        <w:rPr>
-          <w:rFonts w:ascii="Cascadia Mono" w:hAnsi="Cascadia Mono" w:cs="Cascadia Mono"/>
-          <w:color w:val="000000"/>
-          <w:sz w:val="24"/>
-          <w:szCs w:val="24"/>
-          <w:highlight w:val="white"/>
-          <w:lang w:val="en-US"/>
-        </w:rPr>
-        <w:t xml:space="preserve"> </w:t>
+        <w:t xml:space="preserve">    cout </w:t>
       </w:r>
       <w:r>
         <w:rPr>
@@ -1965,31 +1889,7 @@
           <w:highlight w:val="white"/>
           <w:lang w:val="en-US"/>
         </w:rPr>
-        <w:t xml:space="preserve">    </w:t>
-      </w:r>
-      <w:proofErr w:type="spellStart"/>
-      <w:r>
-        <w:rPr>
-          <w:rFonts w:ascii="Cascadia Mono" w:hAnsi="Cascadia Mono" w:cs="Cascadia Mono"/>
-          <w:color w:val="000000"/>
-          <w:sz w:val="24"/>
-          <w:szCs w:val="24"/>
-          <w:highlight w:val="white"/>
-          <w:lang w:val="en-US"/>
-        </w:rPr>
-        <w:t>cin</w:t>
-      </w:r>
-      <w:proofErr w:type="spellEnd"/>
-      <w:r>
-        <w:rPr>
-          <w:rFonts w:ascii="Cascadia Mono" w:hAnsi="Cascadia Mono" w:cs="Cascadia Mono"/>
-          <w:color w:val="000000"/>
-          <w:sz w:val="24"/>
-          <w:szCs w:val="24"/>
-          <w:highlight w:val="white"/>
-          <w:lang w:val="en-US"/>
-        </w:rPr>
-        <w:t xml:space="preserve"> </w:t>
+        <w:t xml:space="preserve">    cin </w:t>
       </w:r>
       <w:r>
         <w:rPr>
@@ -2100,31 +2000,7 @@
           <w:highlight w:val="white"/>
           <w:lang w:val="en-US"/>
         </w:rPr>
-        <w:t xml:space="preserve">&gt; </w:t>
-      </w:r>
-      <w:proofErr w:type="spellStart"/>
-      <w:r>
-        <w:rPr>
-          <w:rFonts w:ascii="Cascadia Mono" w:hAnsi="Cascadia Mono" w:cs="Cascadia Mono"/>
-          <w:color w:val="000000"/>
-          <w:sz w:val="24"/>
-          <w:szCs w:val="24"/>
-          <w:highlight w:val="white"/>
-          <w:lang w:val="en-US"/>
-        </w:rPr>
-        <w:t>arr</w:t>
-      </w:r>
-      <w:proofErr w:type="spellEnd"/>
-      <w:r>
-        <w:rPr>
-          <w:rFonts w:ascii="Cascadia Mono" w:hAnsi="Cascadia Mono" w:cs="Cascadia Mono"/>
-          <w:color w:val="000000"/>
-          <w:sz w:val="24"/>
-          <w:szCs w:val="24"/>
-          <w:highlight w:val="white"/>
-          <w:lang w:val="en-US"/>
-        </w:rPr>
-        <w:t>(n);</w:t>
+        <w:t>&gt; arr(n);</w:t>
       </w:r>
     </w:p>
     <w:p>
@@ -2241,31 +2117,7 @@
           <w:highlight w:val="white"/>
           <w:lang w:val="en-US"/>
         </w:rPr>
-        <w:t xml:space="preserve">        </w:t>
-      </w:r>
-      <w:proofErr w:type="spellStart"/>
-      <w:r>
-        <w:rPr>
-          <w:rFonts w:ascii="Cascadia Mono" w:hAnsi="Cascadia Mono" w:cs="Cascadia Mono"/>
-          <w:color w:val="000000"/>
-          <w:sz w:val="24"/>
-          <w:szCs w:val="24"/>
-          <w:highlight w:val="white"/>
-          <w:lang w:val="en-US"/>
-        </w:rPr>
-        <w:t>cout</w:t>
-      </w:r>
-      <w:proofErr w:type="spellEnd"/>
-      <w:r>
-        <w:rPr>
-          <w:rFonts w:ascii="Cascadia Mono" w:hAnsi="Cascadia Mono" w:cs="Cascadia Mono"/>
-          <w:color w:val="000000"/>
-          <w:sz w:val="24"/>
-          <w:szCs w:val="24"/>
-          <w:highlight w:val="white"/>
-          <w:lang w:val="en-US"/>
-        </w:rPr>
-        <w:t xml:space="preserve"> </w:t>
+        <w:t xml:space="preserve">        cout </w:t>
       </w:r>
       <w:r>
         <w:rPr>
@@ -2403,31 +2255,7 @@
           <w:highlight w:val="white"/>
           <w:lang w:val="en-US"/>
         </w:rPr>
-        <w:t xml:space="preserve">        </w:t>
-      </w:r>
-      <w:proofErr w:type="spellStart"/>
-      <w:r>
-        <w:rPr>
-          <w:rFonts w:ascii="Cascadia Mono" w:hAnsi="Cascadia Mono" w:cs="Cascadia Mono"/>
-          <w:color w:val="000000"/>
-          <w:sz w:val="24"/>
-          <w:szCs w:val="24"/>
-          <w:highlight w:val="white"/>
-          <w:lang w:val="en-US"/>
-        </w:rPr>
-        <w:t>cin</w:t>
-      </w:r>
-      <w:proofErr w:type="spellEnd"/>
-      <w:r>
-        <w:rPr>
-          <w:rFonts w:ascii="Cascadia Mono" w:hAnsi="Cascadia Mono" w:cs="Cascadia Mono"/>
-          <w:color w:val="000000"/>
-          <w:sz w:val="24"/>
-          <w:szCs w:val="24"/>
-          <w:highlight w:val="white"/>
-          <w:lang w:val="en-US"/>
-        </w:rPr>
-        <w:t xml:space="preserve"> </w:t>
+        <w:t xml:space="preserve">        cin </w:t>
       </w:r>
       <w:r>
         <w:rPr>
@@ -2449,21 +2277,8 @@
           <w:highlight w:val="white"/>
           <w:lang w:val="en-US"/>
         </w:rPr>
-        <w:t xml:space="preserve"> </w:t>
-      </w:r>
-      <w:proofErr w:type="spellStart"/>
-      <w:r>
-        <w:rPr>
-          <w:rFonts w:ascii="Cascadia Mono" w:hAnsi="Cascadia Mono" w:cs="Cascadia Mono"/>
-          <w:color w:val="000000"/>
-          <w:sz w:val="24"/>
-          <w:szCs w:val="24"/>
-          <w:highlight w:val="white"/>
-          <w:lang w:val="en-US"/>
-        </w:rPr>
-        <w:t>arr</w:t>
-      </w:r>
-      <w:proofErr w:type="spellEnd"/>
+        <w:t xml:space="preserve"> arr</w:t>
+      </w:r>
       <w:r>
         <w:rPr>
           <w:rFonts w:ascii="Cascadia Mono" w:hAnsi="Cascadia Mono" w:cs="Cascadia Mono"/>
@@ -2601,31 +2416,7 @@
           <w:highlight w:val="white"/>
           <w:lang w:val="en-US"/>
         </w:rPr>
-        <w:t xml:space="preserve"> </w:t>
-      </w:r>
-      <w:proofErr w:type="spellStart"/>
-      <w:r>
-        <w:rPr>
-          <w:rFonts w:ascii="Cascadia Mono" w:hAnsi="Cascadia Mono" w:cs="Cascadia Mono"/>
-          <w:color w:val="000000"/>
-          <w:sz w:val="24"/>
-          <w:szCs w:val="24"/>
-          <w:highlight w:val="white"/>
-          <w:lang w:val="en-US"/>
-        </w:rPr>
-        <w:t>positiveCount</w:t>
-      </w:r>
-      <w:proofErr w:type="spellEnd"/>
-      <w:r>
-        <w:rPr>
-          <w:rFonts w:ascii="Cascadia Mono" w:hAnsi="Cascadia Mono" w:cs="Cascadia Mono"/>
-          <w:color w:val="000000"/>
-          <w:sz w:val="24"/>
-          <w:szCs w:val="24"/>
-          <w:highlight w:val="white"/>
-          <w:lang w:val="en-US"/>
-        </w:rPr>
-        <w:t xml:space="preserve"> = 0;</w:t>
+        <w:t xml:space="preserve"> positiveCount = 0;</w:t>
       </w:r>
     </w:p>
     <w:p>
@@ -2675,31 +2466,7 @@
           <w:highlight w:val="white"/>
           <w:lang w:val="en-US"/>
         </w:rPr>
-        <w:t xml:space="preserve"> </w:t>
-      </w:r>
-      <w:proofErr w:type="spellStart"/>
-      <w:r>
-        <w:rPr>
-          <w:rFonts w:ascii="Cascadia Mono" w:hAnsi="Cascadia Mono" w:cs="Cascadia Mono"/>
-          <w:color w:val="000000"/>
-          <w:sz w:val="24"/>
-          <w:szCs w:val="24"/>
-          <w:highlight w:val="white"/>
-          <w:lang w:val="en-US"/>
-        </w:rPr>
-        <w:t>negativeCount</w:t>
-      </w:r>
-      <w:proofErr w:type="spellEnd"/>
-      <w:r>
-        <w:rPr>
-          <w:rFonts w:ascii="Cascadia Mono" w:hAnsi="Cascadia Mono" w:cs="Cascadia Mono"/>
-          <w:color w:val="000000"/>
-          <w:sz w:val="24"/>
-          <w:szCs w:val="24"/>
-          <w:highlight w:val="white"/>
-          <w:lang w:val="en-US"/>
-        </w:rPr>
-        <w:t xml:space="preserve"> = 0;</w:t>
+        <w:t xml:space="preserve"> negativeCount = 0;</w:t>
       </w:r>
     </w:p>
     <w:p>
@@ -2749,31 +2516,7 @@
           <w:highlight w:val="white"/>
           <w:lang w:val="en-US"/>
         </w:rPr>
-        <w:t xml:space="preserve"> </w:t>
-      </w:r>
-      <w:proofErr w:type="spellStart"/>
-      <w:r>
-        <w:rPr>
-          <w:rFonts w:ascii="Cascadia Mono" w:hAnsi="Cascadia Mono" w:cs="Cascadia Mono"/>
-          <w:color w:val="000000"/>
-          <w:sz w:val="24"/>
-          <w:szCs w:val="24"/>
-          <w:highlight w:val="white"/>
-          <w:lang w:val="en-US"/>
-        </w:rPr>
-        <w:t>evenCount</w:t>
-      </w:r>
-      <w:proofErr w:type="spellEnd"/>
-      <w:r>
-        <w:rPr>
-          <w:rFonts w:ascii="Cascadia Mono" w:hAnsi="Cascadia Mono" w:cs="Cascadia Mono"/>
-          <w:color w:val="000000"/>
-          <w:sz w:val="24"/>
-          <w:szCs w:val="24"/>
-          <w:highlight w:val="white"/>
-          <w:lang w:val="en-US"/>
-        </w:rPr>
-        <w:t xml:space="preserve"> = 0;</w:t>
+        <w:t xml:space="preserve"> evenCount = 0;</w:t>
       </w:r>
     </w:p>
     <w:p>
@@ -2823,44 +2566,7 @@
           <w:highlight w:val="white"/>
           <w:lang w:val="en-US"/>
         </w:rPr>
-        <w:t xml:space="preserve"> </w:t>
-      </w:r>
-      <w:proofErr w:type="spellStart"/>
-      <w:proofErr w:type="gramStart"/>
-      <w:r>
-        <w:rPr>
-          <w:rFonts w:ascii="Cascadia Mono" w:hAnsi="Cascadia Mono" w:cs="Cascadia Mono"/>
-          <w:color w:val="000000"/>
-          <w:sz w:val="24"/>
-          <w:szCs w:val="24"/>
-          <w:highlight w:val="white"/>
-          <w:lang w:val="en-US"/>
-        </w:rPr>
-        <w:t>oddCount</w:t>
-      </w:r>
-      <w:proofErr w:type="spellEnd"/>
-      <w:r>
-        <w:rPr>
-          <w:rFonts w:ascii="Cascadia Mono" w:hAnsi="Cascadia Mono" w:cs="Cascadia Mono"/>
-          <w:color w:val="000000"/>
-          <w:sz w:val="24"/>
-          <w:szCs w:val="24"/>
-          <w:highlight w:val="white"/>
-          <w:lang w:val="en-US"/>
-        </w:rPr>
-        <w:t xml:space="preserve">  =</w:t>
-      </w:r>
-      <w:proofErr w:type="gramEnd"/>
-      <w:r>
-        <w:rPr>
-          <w:rFonts w:ascii="Cascadia Mono" w:hAnsi="Cascadia Mono" w:cs="Cascadia Mono"/>
-          <w:color w:val="000000"/>
-          <w:sz w:val="24"/>
-          <w:szCs w:val="24"/>
-          <w:highlight w:val="white"/>
-          <w:lang w:val="en-US"/>
-        </w:rPr>
-        <w:t xml:space="preserve"> 0;</w:t>
+        <w:t xml:space="preserve"> oddCount  = 0;</w:t>
       </w:r>
     </w:p>
     <w:p>
@@ -2999,45 +2705,8 @@
           <w:highlight w:val="white"/>
           <w:lang w:val="en-US"/>
         </w:rPr>
-        <w:t xml:space="preserve"> </w:t>
-      </w:r>
-      <w:proofErr w:type="spellStart"/>
-      <w:r>
-        <w:rPr>
-          <w:rFonts w:ascii="Cascadia Mono" w:hAnsi="Cascadia Mono" w:cs="Cascadia Mono"/>
-          <w:color w:val="000000"/>
-          <w:sz w:val="24"/>
-          <w:szCs w:val="24"/>
-          <w:highlight w:val="white"/>
-          <w:lang w:val="en-US"/>
-        </w:rPr>
-        <w:t>val</w:t>
-      </w:r>
-      <w:proofErr w:type="spellEnd"/>
-      <w:r>
-        <w:rPr>
-          <w:rFonts w:ascii="Cascadia Mono" w:hAnsi="Cascadia Mono" w:cs="Cascadia Mono"/>
-          <w:color w:val="000000"/>
-          <w:sz w:val="24"/>
-          <w:szCs w:val="24"/>
-          <w:highlight w:val="white"/>
-          <w:lang w:val="en-US"/>
-        </w:rPr>
-        <w:t xml:space="preserve"> = </w:t>
-      </w:r>
-      <w:proofErr w:type="spellStart"/>
-      <w:r>
-        <w:rPr>
-          <w:rFonts w:ascii="Cascadia Mono" w:hAnsi="Cascadia Mono" w:cs="Cascadia Mono"/>
-          <w:color w:val="000000"/>
-          <w:sz w:val="24"/>
-          <w:szCs w:val="24"/>
-          <w:highlight w:val="white"/>
-          <w:lang w:val="en-US"/>
-        </w:rPr>
-        <w:t>arr</w:t>
-      </w:r>
-      <w:proofErr w:type="spellEnd"/>
+        <w:t xml:space="preserve"> val = arr</w:t>
+      </w:r>
       <w:r>
         <w:rPr>
           <w:rFonts w:ascii="Cascadia Mono" w:hAnsi="Cascadia Mono" w:cs="Cascadia Mono"/>
@@ -3147,31 +2816,7 @@
           <w:highlight w:val="white"/>
           <w:lang w:val="en-US"/>
         </w:rPr>
-        <w:t xml:space="preserve"> (</w:t>
-      </w:r>
-      <w:proofErr w:type="spellStart"/>
-      <w:r>
-        <w:rPr>
-          <w:rFonts w:ascii="Cascadia Mono" w:hAnsi="Cascadia Mono" w:cs="Cascadia Mono"/>
-          <w:color w:val="000000"/>
-          <w:sz w:val="24"/>
-          <w:szCs w:val="24"/>
-          <w:highlight w:val="white"/>
-          <w:lang w:val="en-US"/>
-        </w:rPr>
-        <w:t>val</w:t>
-      </w:r>
-      <w:proofErr w:type="spellEnd"/>
-      <w:r>
-        <w:rPr>
-          <w:rFonts w:ascii="Cascadia Mono" w:hAnsi="Cascadia Mono" w:cs="Cascadia Mono"/>
-          <w:color w:val="000000"/>
-          <w:sz w:val="24"/>
-          <w:szCs w:val="24"/>
-          <w:highlight w:val="white"/>
-          <w:lang w:val="en-US"/>
-        </w:rPr>
-        <w:t xml:space="preserve"> &gt; 0) {</w:t>
+        <w:t xml:space="preserve"> (val &gt; 0) {</w:t>
       </w:r>
     </w:p>
     <w:p>
@@ -3199,31 +2844,7 @@
           <w:highlight w:val="white"/>
           <w:lang w:val="en-US"/>
         </w:rPr>
-        <w:t xml:space="preserve">            </w:t>
-      </w:r>
-      <w:proofErr w:type="spellStart"/>
-      <w:r>
-        <w:rPr>
-          <w:rFonts w:ascii="Cascadia Mono" w:hAnsi="Cascadia Mono" w:cs="Cascadia Mono"/>
-          <w:color w:val="000000"/>
-          <w:sz w:val="24"/>
-          <w:szCs w:val="24"/>
-          <w:highlight w:val="white"/>
-          <w:lang w:val="en-US"/>
-        </w:rPr>
-        <w:t>positiveCount</w:t>
-      </w:r>
-      <w:proofErr w:type="spellEnd"/>
-      <w:r>
-        <w:rPr>
-          <w:rFonts w:ascii="Cascadia Mono" w:hAnsi="Cascadia Mono" w:cs="Cascadia Mono"/>
-          <w:color w:val="000000"/>
-          <w:sz w:val="24"/>
-          <w:szCs w:val="24"/>
-          <w:highlight w:val="white"/>
-          <w:lang w:val="en-US"/>
-        </w:rPr>
-        <w:t>++;</w:t>
+        <w:t xml:space="preserve">            positiveCount++;</w:t>
       </w:r>
     </w:p>
     <w:p>
@@ -3295,31 +2916,7 @@
           <w:highlight w:val="white"/>
           <w:lang w:val="en-US"/>
         </w:rPr>
-        <w:t xml:space="preserve"> (</w:t>
-      </w:r>
-      <w:proofErr w:type="spellStart"/>
-      <w:r>
-        <w:rPr>
-          <w:rFonts w:ascii="Cascadia Mono" w:hAnsi="Cascadia Mono" w:cs="Cascadia Mono"/>
-          <w:color w:val="000000"/>
-          <w:sz w:val="24"/>
-          <w:szCs w:val="24"/>
-          <w:highlight w:val="white"/>
-          <w:lang w:val="en-US"/>
-        </w:rPr>
-        <w:t>val</w:t>
-      </w:r>
-      <w:proofErr w:type="spellEnd"/>
-      <w:r>
-        <w:rPr>
-          <w:rFonts w:ascii="Cascadia Mono" w:hAnsi="Cascadia Mono" w:cs="Cascadia Mono"/>
-          <w:color w:val="000000"/>
-          <w:sz w:val="24"/>
-          <w:szCs w:val="24"/>
-          <w:highlight w:val="white"/>
-          <w:lang w:val="en-US"/>
-        </w:rPr>
-        <w:t xml:space="preserve"> &lt; 0) {</w:t>
+        <w:t xml:space="preserve"> (val &lt; 0) {</w:t>
       </w:r>
     </w:p>
     <w:p>
@@ -3348,31 +2945,7 @@
           <w:lang w:val="en-US"/>
         </w:rPr>
         <w:lastRenderedPageBreak/>
-        <w:t xml:space="preserve">            </w:t>
-      </w:r>
-      <w:proofErr w:type="spellStart"/>
-      <w:r>
-        <w:rPr>
-          <w:rFonts w:ascii="Cascadia Mono" w:hAnsi="Cascadia Mono" w:cs="Cascadia Mono"/>
-          <w:color w:val="000000"/>
-          <w:sz w:val="24"/>
-          <w:szCs w:val="24"/>
-          <w:highlight w:val="white"/>
-          <w:lang w:val="en-US"/>
-        </w:rPr>
-        <w:t>negativeCount</w:t>
-      </w:r>
-      <w:proofErr w:type="spellEnd"/>
-      <w:r>
-        <w:rPr>
-          <w:rFonts w:ascii="Cascadia Mono" w:hAnsi="Cascadia Mono" w:cs="Cascadia Mono"/>
-          <w:color w:val="000000"/>
-          <w:sz w:val="24"/>
-          <w:szCs w:val="24"/>
-          <w:highlight w:val="white"/>
-          <w:lang w:val="en-US"/>
-        </w:rPr>
-        <w:t>++;</w:t>
+        <w:t xml:space="preserve">            negativeCount++;</w:t>
       </w:r>
     </w:p>
     <w:p>
@@ -3467,31 +3040,7 @@
           <w:highlight w:val="white"/>
           <w:lang w:val="en-US"/>
         </w:rPr>
-        <w:t xml:space="preserve"> (</w:t>
-      </w:r>
-      <w:proofErr w:type="spellStart"/>
-      <w:r>
-        <w:rPr>
-          <w:rFonts w:ascii="Cascadia Mono" w:hAnsi="Cascadia Mono" w:cs="Cascadia Mono"/>
-          <w:color w:val="000000"/>
-          <w:sz w:val="24"/>
-          <w:szCs w:val="24"/>
-          <w:highlight w:val="white"/>
-          <w:lang w:val="en-US"/>
-        </w:rPr>
-        <w:t>val</w:t>
-      </w:r>
-      <w:proofErr w:type="spellEnd"/>
-      <w:r>
-        <w:rPr>
-          <w:rFonts w:ascii="Cascadia Mono" w:hAnsi="Cascadia Mono" w:cs="Cascadia Mono"/>
-          <w:color w:val="000000"/>
-          <w:sz w:val="24"/>
-          <w:szCs w:val="24"/>
-          <w:highlight w:val="white"/>
-          <w:lang w:val="en-US"/>
-        </w:rPr>
-        <w:t xml:space="preserve"> % 2 == 0) {</w:t>
+        <w:t xml:space="preserve"> (val % 2 == 0) {</w:t>
       </w:r>
     </w:p>
     <w:p>
@@ -3519,31 +3068,7 @@
           <w:highlight w:val="white"/>
           <w:lang w:val="en-US"/>
         </w:rPr>
-        <w:t xml:space="preserve">            </w:t>
-      </w:r>
-      <w:proofErr w:type="spellStart"/>
-      <w:r>
-        <w:rPr>
-          <w:rFonts w:ascii="Cascadia Mono" w:hAnsi="Cascadia Mono" w:cs="Cascadia Mono"/>
-          <w:color w:val="000000"/>
-          <w:sz w:val="24"/>
-          <w:szCs w:val="24"/>
-          <w:highlight w:val="white"/>
-          <w:lang w:val="en-US"/>
-        </w:rPr>
-        <w:t>evenCount</w:t>
-      </w:r>
-      <w:proofErr w:type="spellEnd"/>
-      <w:r>
-        <w:rPr>
-          <w:rFonts w:ascii="Cascadia Mono" w:hAnsi="Cascadia Mono" w:cs="Cascadia Mono"/>
-          <w:color w:val="000000"/>
-          <w:sz w:val="24"/>
-          <w:szCs w:val="24"/>
-          <w:highlight w:val="white"/>
-          <w:lang w:val="en-US"/>
-        </w:rPr>
-        <w:t>++;</w:t>
+        <w:t xml:space="preserve">            evenCount++;</w:t>
       </w:r>
     </w:p>
     <w:p>
@@ -3621,31 +3146,7 @@
           <w:highlight w:val="white"/>
           <w:lang w:val="en-US"/>
         </w:rPr>
-        <w:t xml:space="preserve">            </w:t>
-      </w:r>
-      <w:proofErr w:type="spellStart"/>
-      <w:r>
-        <w:rPr>
-          <w:rFonts w:ascii="Cascadia Mono" w:hAnsi="Cascadia Mono" w:cs="Cascadia Mono"/>
-          <w:color w:val="000000"/>
-          <w:sz w:val="24"/>
-          <w:szCs w:val="24"/>
-          <w:highlight w:val="white"/>
-          <w:lang w:val="en-US"/>
-        </w:rPr>
-        <w:t>oddCount</w:t>
-      </w:r>
-      <w:proofErr w:type="spellEnd"/>
-      <w:r>
-        <w:rPr>
-          <w:rFonts w:ascii="Cascadia Mono" w:hAnsi="Cascadia Mono" w:cs="Cascadia Mono"/>
-          <w:color w:val="000000"/>
-          <w:sz w:val="24"/>
-          <w:szCs w:val="24"/>
-          <w:highlight w:val="white"/>
-          <w:lang w:val="en-US"/>
-        </w:rPr>
-        <w:t>++;</w:t>
+        <w:t xml:space="preserve">            oddCount++;</w:t>
       </w:r>
     </w:p>
     <w:p>
@@ -3740,55 +3241,7 @@
           <w:highlight w:val="white"/>
           <w:lang w:val="en-US"/>
         </w:rPr>
-        <w:t xml:space="preserve"> s = </w:t>
-      </w:r>
-      <w:proofErr w:type="spellStart"/>
-      <w:r>
-        <w:rPr>
-          <w:rFonts w:ascii="Cascadia Mono" w:hAnsi="Cascadia Mono" w:cs="Cascadia Mono"/>
-          <w:color w:val="000000"/>
-          <w:sz w:val="24"/>
-          <w:szCs w:val="24"/>
-          <w:highlight w:val="white"/>
-          <w:lang w:val="en-US"/>
-        </w:rPr>
-        <w:t>sumOfDigits</w:t>
-      </w:r>
-      <w:proofErr w:type="spellEnd"/>
-      <w:r>
-        <w:rPr>
-          <w:rFonts w:ascii="Cascadia Mono" w:hAnsi="Cascadia Mono" w:cs="Cascadia Mono"/>
-          <w:color w:val="000000"/>
-          <w:sz w:val="24"/>
-          <w:szCs w:val="24"/>
-          <w:highlight w:val="white"/>
-          <w:lang w:val="en-US"/>
-        </w:rPr>
-        <w:t>(</w:t>
-      </w:r>
-      <w:proofErr w:type="spellStart"/>
-      <w:r>
-        <w:rPr>
-          <w:rFonts w:ascii="Cascadia Mono" w:hAnsi="Cascadia Mono" w:cs="Cascadia Mono"/>
-          <w:color w:val="000000"/>
-          <w:sz w:val="24"/>
-          <w:szCs w:val="24"/>
-          <w:highlight w:val="white"/>
-          <w:lang w:val="en-US"/>
-        </w:rPr>
-        <w:t>val</w:t>
-      </w:r>
-      <w:proofErr w:type="spellEnd"/>
-      <w:r>
-        <w:rPr>
-          <w:rFonts w:ascii="Cascadia Mono" w:hAnsi="Cascadia Mono" w:cs="Cascadia Mono"/>
-          <w:color w:val="000000"/>
-          <w:sz w:val="24"/>
-          <w:szCs w:val="24"/>
-          <w:highlight w:val="white"/>
-          <w:lang w:val="en-US"/>
-        </w:rPr>
-        <w:t>);</w:t>
+        <w:t xml:space="preserve"> s = sumOfDigits(val);</w:t>
       </w:r>
     </w:p>
     <w:p>
@@ -3816,21 +3269,19 @@
           <w:highlight w:val="white"/>
           <w:lang w:val="en-US"/>
         </w:rPr>
-        <w:t xml:space="preserve">        </w:t>
-      </w:r>
-      <w:proofErr w:type="spellStart"/>
-      <w:r>
-        <w:rPr>
-          <w:rFonts w:ascii="Cascadia Mono" w:hAnsi="Cascadia Mono" w:cs="Cascadia Mono"/>
-          <w:color w:val="000000"/>
-          <w:sz w:val="24"/>
-          <w:szCs w:val="24"/>
-          <w:highlight w:val="white"/>
-          <w:lang w:val="en-US"/>
-        </w:rPr>
-        <w:t>cout</w:t>
-      </w:r>
-      <w:proofErr w:type="spellEnd"/>
+        <w:t xml:space="preserve">        cout </w:t>
+      </w:r>
+      <w:r>
+        <w:rPr>
+          <w:rFonts w:ascii="Cascadia Mono" w:hAnsi="Cascadia Mono" w:cs="Cascadia Mono"/>
+          <w:color w:val="008080"/>
+          <w:sz w:val="24"/>
+          <w:szCs w:val="24"/>
+          <w:highlight w:val="white"/>
+          <w:lang w:val="en-US"/>
+        </w:rPr>
+        <w:t>&lt;&lt;</w:t>
+      </w:r>
       <w:r>
         <w:rPr>
           <w:rFonts w:ascii="Cascadia Mono" w:hAnsi="Cascadia Mono" w:cs="Cascadia Mono"/>
@@ -3845,6 +3296,28 @@
       <w:r>
         <w:rPr>
           <w:rFonts w:ascii="Cascadia Mono" w:hAnsi="Cascadia Mono" w:cs="Cascadia Mono"/>
+          <w:color w:val="A31515"/>
+          <w:sz w:val="24"/>
+          <w:szCs w:val="24"/>
+          <w:highlight w:val="white"/>
+          <w:lang w:val="en-US"/>
+        </w:rPr>
+        <w:t>"The sum of digits of "</w:t>
+      </w:r>
+      <w:r>
+        <w:rPr>
+          <w:rFonts w:ascii="Cascadia Mono" w:hAnsi="Cascadia Mono" w:cs="Cascadia Mono"/>
+          <w:color w:val="000000"/>
+          <w:sz w:val="24"/>
+          <w:szCs w:val="24"/>
+          <w:highlight w:val="white"/>
+          <w:lang w:val="en-US"/>
+        </w:rPr>
+        <w:t xml:space="preserve"> </w:t>
+      </w:r>
+      <w:r>
+        <w:rPr>
+          <w:rFonts w:ascii="Cascadia Mono" w:hAnsi="Cascadia Mono" w:cs="Cascadia Mono"/>
           <w:color w:val="008080"/>
           <w:sz w:val="24"/>
           <w:szCs w:val="24"/>
@@ -3862,75 +3335,7 @@
           <w:highlight w:val="white"/>
           <w:lang w:val="en-US"/>
         </w:rPr>
-        <w:t xml:space="preserve"> </w:t>
-      </w:r>
-      <w:r>
-        <w:rPr>
-          <w:rFonts w:ascii="Cascadia Mono" w:hAnsi="Cascadia Mono" w:cs="Cascadia Mono"/>
-          <w:color w:val="A31515"/>
-          <w:sz w:val="24"/>
-          <w:szCs w:val="24"/>
-          <w:highlight w:val="white"/>
-          <w:lang w:val="en-US"/>
-        </w:rPr>
-        <w:t>"The sum of digits of "</w:t>
-      </w:r>
-      <w:r>
-        <w:rPr>
-          <w:rFonts w:ascii="Cascadia Mono" w:hAnsi="Cascadia Mono" w:cs="Cascadia Mono"/>
-          <w:color w:val="000000"/>
-          <w:sz w:val="24"/>
-          <w:szCs w:val="24"/>
-          <w:highlight w:val="white"/>
-          <w:lang w:val="en-US"/>
-        </w:rPr>
-        <w:t xml:space="preserve"> </w:t>
-      </w:r>
-      <w:r>
-        <w:rPr>
-          <w:rFonts w:ascii="Cascadia Mono" w:hAnsi="Cascadia Mono" w:cs="Cascadia Mono"/>
-          <w:color w:val="008080"/>
-          <w:sz w:val="24"/>
-          <w:szCs w:val="24"/>
-          <w:highlight w:val="white"/>
-          <w:lang w:val="en-US"/>
-        </w:rPr>
-        <w:t>&lt;&lt;</w:t>
-      </w:r>
-      <w:r>
-        <w:rPr>
-          <w:rFonts w:ascii="Cascadia Mono" w:hAnsi="Cascadia Mono" w:cs="Cascadia Mono"/>
-          <w:color w:val="000000"/>
-          <w:sz w:val="24"/>
-          <w:szCs w:val="24"/>
-          <w:highlight w:val="white"/>
-          <w:lang w:val="en-US"/>
-        </w:rPr>
-        <w:t xml:space="preserve"> </w:t>
-      </w:r>
-      <w:proofErr w:type="spellStart"/>
-      <w:r>
-        <w:rPr>
-          <w:rFonts w:ascii="Cascadia Mono" w:hAnsi="Cascadia Mono" w:cs="Cascadia Mono"/>
-          <w:color w:val="000000"/>
-          <w:sz w:val="24"/>
-          <w:szCs w:val="24"/>
-          <w:highlight w:val="white"/>
-          <w:lang w:val="en-US"/>
-        </w:rPr>
-        <w:t>val</w:t>
-      </w:r>
-      <w:proofErr w:type="spellEnd"/>
-      <w:r>
-        <w:rPr>
-          <w:rFonts w:ascii="Cascadia Mono" w:hAnsi="Cascadia Mono" w:cs="Cascadia Mono"/>
-          <w:color w:val="000000"/>
-          <w:sz w:val="24"/>
-          <w:szCs w:val="24"/>
-          <w:highlight w:val="white"/>
-          <w:lang w:val="en-US"/>
-        </w:rPr>
-        <w:t xml:space="preserve"> </w:t>
+        <w:t xml:space="preserve"> val </w:t>
       </w:r>
       <w:r>
         <w:rPr>
@@ -4113,21 +3518,19 @@
           <w:highlight w:val="white"/>
           <w:lang w:val="en-US"/>
         </w:rPr>
-        <w:t xml:space="preserve">    </w:t>
-      </w:r>
-      <w:proofErr w:type="spellStart"/>
-      <w:r>
-        <w:rPr>
-          <w:rFonts w:ascii="Cascadia Mono" w:hAnsi="Cascadia Mono" w:cs="Cascadia Mono"/>
-          <w:color w:val="000000"/>
-          <w:sz w:val="24"/>
-          <w:szCs w:val="24"/>
-          <w:highlight w:val="white"/>
-          <w:lang w:val="en-US"/>
-        </w:rPr>
-        <w:t>cout</w:t>
-      </w:r>
-      <w:proofErr w:type="spellEnd"/>
+        <w:t xml:space="preserve">    cout </w:t>
+      </w:r>
+      <w:r>
+        <w:rPr>
+          <w:rFonts w:ascii="Cascadia Mono" w:hAnsi="Cascadia Mono" w:cs="Cascadia Mono"/>
+          <w:color w:val="008080"/>
+          <w:sz w:val="24"/>
+          <w:szCs w:val="24"/>
+          <w:highlight w:val="white"/>
+          <w:lang w:val="en-US"/>
+        </w:rPr>
+        <w:t>&lt;&lt;</w:t>
+      </w:r>
       <w:r>
         <w:rPr>
           <w:rFonts w:ascii="Cascadia Mono" w:hAnsi="Cascadia Mono" w:cs="Cascadia Mono"/>
@@ -4142,6 +3545,28 @@
       <w:r>
         <w:rPr>
           <w:rFonts w:ascii="Cascadia Mono" w:hAnsi="Cascadia Mono" w:cs="Cascadia Mono"/>
+          <w:color w:val="A31515"/>
+          <w:sz w:val="24"/>
+          <w:szCs w:val="24"/>
+          <w:highlight w:val="white"/>
+          <w:lang w:val="en-US"/>
+        </w:rPr>
+        <w:t>"Positive numbers: "</w:t>
+      </w:r>
+      <w:r>
+        <w:rPr>
+          <w:rFonts w:ascii="Cascadia Mono" w:hAnsi="Cascadia Mono" w:cs="Cascadia Mono"/>
+          <w:color w:val="000000"/>
+          <w:sz w:val="24"/>
+          <w:szCs w:val="24"/>
+          <w:highlight w:val="white"/>
+          <w:lang w:val="en-US"/>
+        </w:rPr>
+        <w:t xml:space="preserve"> </w:t>
+      </w:r>
+      <w:r>
+        <w:rPr>
+          <w:rFonts w:ascii="Cascadia Mono" w:hAnsi="Cascadia Mono" w:cs="Cascadia Mono"/>
           <w:color w:val="008080"/>
           <w:sz w:val="24"/>
           <w:szCs w:val="24"/>
@@ -4159,75 +3584,7 @@
           <w:highlight w:val="white"/>
           <w:lang w:val="en-US"/>
         </w:rPr>
-        <w:t xml:space="preserve"> </w:t>
-      </w:r>
-      <w:r>
-        <w:rPr>
-          <w:rFonts w:ascii="Cascadia Mono" w:hAnsi="Cascadia Mono" w:cs="Cascadia Mono"/>
-          <w:color w:val="A31515"/>
-          <w:sz w:val="24"/>
-          <w:szCs w:val="24"/>
-          <w:highlight w:val="white"/>
-          <w:lang w:val="en-US"/>
-        </w:rPr>
-        <w:t>"Positive numbers: "</w:t>
-      </w:r>
-      <w:r>
-        <w:rPr>
-          <w:rFonts w:ascii="Cascadia Mono" w:hAnsi="Cascadia Mono" w:cs="Cascadia Mono"/>
-          <w:color w:val="000000"/>
-          <w:sz w:val="24"/>
-          <w:szCs w:val="24"/>
-          <w:highlight w:val="white"/>
-          <w:lang w:val="en-US"/>
-        </w:rPr>
-        <w:t xml:space="preserve"> </w:t>
-      </w:r>
-      <w:r>
-        <w:rPr>
-          <w:rFonts w:ascii="Cascadia Mono" w:hAnsi="Cascadia Mono" w:cs="Cascadia Mono"/>
-          <w:color w:val="008080"/>
-          <w:sz w:val="24"/>
-          <w:szCs w:val="24"/>
-          <w:highlight w:val="white"/>
-          <w:lang w:val="en-US"/>
-        </w:rPr>
-        <w:t>&lt;&lt;</w:t>
-      </w:r>
-      <w:r>
-        <w:rPr>
-          <w:rFonts w:ascii="Cascadia Mono" w:hAnsi="Cascadia Mono" w:cs="Cascadia Mono"/>
-          <w:color w:val="000000"/>
-          <w:sz w:val="24"/>
-          <w:szCs w:val="24"/>
-          <w:highlight w:val="white"/>
-          <w:lang w:val="en-US"/>
-        </w:rPr>
-        <w:t xml:space="preserve"> </w:t>
-      </w:r>
-      <w:proofErr w:type="spellStart"/>
-      <w:r>
-        <w:rPr>
-          <w:rFonts w:ascii="Cascadia Mono" w:hAnsi="Cascadia Mono" w:cs="Cascadia Mono"/>
-          <w:color w:val="000000"/>
-          <w:sz w:val="24"/>
-          <w:szCs w:val="24"/>
-          <w:highlight w:val="white"/>
-          <w:lang w:val="en-US"/>
-        </w:rPr>
-        <w:t>positiveCount</w:t>
-      </w:r>
-      <w:proofErr w:type="spellEnd"/>
-      <w:r>
-        <w:rPr>
-          <w:rFonts w:ascii="Cascadia Mono" w:hAnsi="Cascadia Mono" w:cs="Cascadia Mono"/>
-          <w:color w:val="000000"/>
-          <w:sz w:val="24"/>
-          <w:szCs w:val="24"/>
-          <w:highlight w:val="white"/>
-          <w:lang w:val="en-US"/>
-        </w:rPr>
-        <w:t xml:space="preserve"> </w:t>
+        <w:t xml:space="preserve"> positiveCount </w:t>
       </w:r>
       <w:r>
         <w:rPr>
@@ -4299,21 +3656,19 @@
           <w:highlight w:val="white"/>
           <w:lang w:val="en-US"/>
         </w:rPr>
-        <w:t xml:space="preserve">    </w:t>
-      </w:r>
-      <w:proofErr w:type="spellStart"/>
-      <w:r>
-        <w:rPr>
-          <w:rFonts w:ascii="Cascadia Mono" w:hAnsi="Cascadia Mono" w:cs="Cascadia Mono"/>
-          <w:color w:val="000000"/>
-          <w:sz w:val="24"/>
-          <w:szCs w:val="24"/>
-          <w:highlight w:val="white"/>
-          <w:lang w:val="en-US"/>
-        </w:rPr>
-        <w:t>cout</w:t>
-      </w:r>
-      <w:proofErr w:type="spellEnd"/>
+        <w:t xml:space="preserve">    cout </w:t>
+      </w:r>
+      <w:r>
+        <w:rPr>
+          <w:rFonts w:ascii="Cascadia Mono" w:hAnsi="Cascadia Mono" w:cs="Cascadia Mono"/>
+          <w:color w:val="008080"/>
+          <w:sz w:val="24"/>
+          <w:szCs w:val="24"/>
+          <w:highlight w:val="white"/>
+          <w:lang w:val="en-US"/>
+        </w:rPr>
+        <w:t>&lt;&lt;</w:t>
+      </w:r>
       <w:r>
         <w:rPr>
           <w:rFonts w:ascii="Cascadia Mono" w:hAnsi="Cascadia Mono" w:cs="Cascadia Mono"/>
@@ -4328,6 +3683,28 @@
       <w:r>
         <w:rPr>
           <w:rFonts w:ascii="Cascadia Mono" w:hAnsi="Cascadia Mono" w:cs="Cascadia Mono"/>
+          <w:color w:val="A31515"/>
+          <w:sz w:val="24"/>
+          <w:szCs w:val="24"/>
+          <w:highlight w:val="white"/>
+          <w:lang w:val="en-US"/>
+        </w:rPr>
+        <w:t>"Negative numbers: "</w:t>
+      </w:r>
+      <w:r>
+        <w:rPr>
+          <w:rFonts w:ascii="Cascadia Mono" w:hAnsi="Cascadia Mono" w:cs="Cascadia Mono"/>
+          <w:color w:val="000000"/>
+          <w:sz w:val="24"/>
+          <w:szCs w:val="24"/>
+          <w:highlight w:val="white"/>
+          <w:lang w:val="en-US"/>
+        </w:rPr>
+        <w:t xml:space="preserve"> </w:t>
+      </w:r>
+      <w:r>
+        <w:rPr>
+          <w:rFonts w:ascii="Cascadia Mono" w:hAnsi="Cascadia Mono" w:cs="Cascadia Mono"/>
           <w:color w:val="008080"/>
           <w:sz w:val="24"/>
           <w:szCs w:val="24"/>
@@ -4345,75 +3722,7 @@
           <w:highlight w:val="white"/>
           <w:lang w:val="en-US"/>
         </w:rPr>
-        <w:t xml:space="preserve"> </w:t>
-      </w:r>
-      <w:r>
-        <w:rPr>
-          <w:rFonts w:ascii="Cascadia Mono" w:hAnsi="Cascadia Mono" w:cs="Cascadia Mono"/>
-          <w:color w:val="A31515"/>
-          <w:sz w:val="24"/>
-          <w:szCs w:val="24"/>
-          <w:highlight w:val="white"/>
-          <w:lang w:val="en-US"/>
-        </w:rPr>
-        <w:t>"Negative numbers: "</w:t>
-      </w:r>
-      <w:r>
-        <w:rPr>
-          <w:rFonts w:ascii="Cascadia Mono" w:hAnsi="Cascadia Mono" w:cs="Cascadia Mono"/>
-          <w:color w:val="000000"/>
-          <w:sz w:val="24"/>
-          <w:szCs w:val="24"/>
-          <w:highlight w:val="white"/>
-          <w:lang w:val="en-US"/>
-        </w:rPr>
-        <w:t xml:space="preserve"> </w:t>
-      </w:r>
-      <w:r>
-        <w:rPr>
-          <w:rFonts w:ascii="Cascadia Mono" w:hAnsi="Cascadia Mono" w:cs="Cascadia Mono"/>
-          <w:color w:val="008080"/>
-          <w:sz w:val="24"/>
-          <w:szCs w:val="24"/>
-          <w:highlight w:val="white"/>
-          <w:lang w:val="en-US"/>
-        </w:rPr>
-        <w:t>&lt;&lt;</w:t>
-      </w:r>
-      <w:r>
-        <w:rPr>
-          <w:rFonts w:ascii="Cascadia Mono" w:hAnsi="Cascadia Mono" w:cs="Cascadia Mono"/>
-          <w:color w:val="000000"/>
-          <w:sz w:val="24"/>
-          <w:szCs w:val="24"/>
-          <w:highlight w:val="white"/>
-          <w:lang w:val="en-US"/>
-        </w:rPr>
-        <w:t xml:space="preserve"> </w:t>
-      </w:r>
-      <w:proofErr w:type="spellStart"/>
-      <w:r>
-        <w:rPr>
-          <w:rFonts w:ascii="Cascadia Mono" w:hAnsi="Cascadia Mono" w:cs="Cascadia Mono"/>
-          <w:color w:val="000000"/>
-          <w:sz w:val="24"/>
-          <w:szCs w:val="24"/>
-          <w:highlight w:val="white"/>
-          <w:lang w:val="en-US"/>
-        </w:rPr>
-        <w:t>negativeCount</w:t>
-      </w:r>
-      <w:proofErr w:type="spellEnd"/>
-      <w:r>
-        <w:rPr>
-          <w:rFonts w:ascii="Cascadia Mono" w:hAnsi="Cascadia Mono" w:cs="Cascadia Mono"/>
-          <w:color w:val="000000"/>
-          <w:sz w:val="24"/>
-          <w:szCs w:val="24"/>
-          <w:highlight w:val="white"/>
-          <w:lang w:val="en-US"/>
-        </w:rPr>
-        <w:t xml:space="preserve"> </w:t>
+        <w:t xml:space="preserve"> negativeCount </w:t>
       </w:r>
       <w:r>
         <w:rPr>
@@ -4485,21 +3794,19 @@
           <w:highlight w:val="white"/>
           <w:lang w:val="en-US"/>
         </w:rPr>
-        <w:t xml:space="preserve">    </w:t>
-      </w:r>
-      <w:proofErr w:type="spellStart"/>
-      <w:r>
-        <w:rPr>
-          <w:rFonts w:ascii="Cascadia Mono" w:hAnsi="Cascadia Mono" w:cs="Cascadia Mono"/>
-          <w:color w:val="000000"/>
-          <w:sz w:val="24"/>
-          <w:szCs w:val="24"/>
-          <w:highlight w:val="white"/>
-          <w:lang w:val="en-US"/>
-        </w:rPr>
-        <w:t>cout</w:t>
-      </w:r>
-      <w:proofErr w:type="spellEnd"/>
+        <w:t xml:space="preserve">    cout </w:t>
+      </w:r>
+      <w:r>
+        <w:rPr>
+          <w:rFonts w:ascii="Cascadia Mono" w:hAnsi="Cascadia Mono" w:cs="Cascadia Mono"/>
+          <w:color w:val="008080"/>
+          <w:sz w:val="24"/>
+          <w:szCs w:val="24"/>
+          <w:highlight w:val="white"/>
+          <w:lang w:val="en-US"/>
+        </w:rPr>
+        <w:t>&lt;&lt;</w:t>
+      </w:r>
       <w:r>
         <w:rPr>
           <w:rFonts w:ascii="Cascadia Mono" w:hAnsi="Cascadia Mono" w:cs="Cascadia Mono"/>
@@ -4514,6 +3821,28 @@
       <w:r>
         <w:rPr>
           <w:rFonts w:ascii="Cascadia Mono" w:hAnsi="Cascadia Mono" w:cs="Cascadia Mono"/>
+          <w:color w:val="A31515"/>
+          <w:sz w:val="24"/>
+          <w:szCs w:val="24"/>
+          <w:highlight w:val="white"/>
+          <w:lang w:val="en-US"/>
+        </w:rPr>
+        <w:t>"Even numbers: "</w:t>
+      </w:r>
+      <w:r>
+        <w:rPr>
+          <w:rFonts w:ascii="Cascadia Mono" w:hAnsi="Cascadia Mono" w:cs="Cascadia Mono"/>
+          <w:color w:val="000000"/>
+          <w:sz w:val="24"/>
+          <w:szCs w:val="24"/>
+          <w:highlight w:val="white"/>
+          <w:lang w:val="en-US"/>
+        </w:rPr>
+        <w:t xml:space="preserve"> </w:t>
+      </w:r>
+      <w:r>
+        <w:rPr>
+          <w:rFonts w:ascii="Cascadia Mono" w:hAnsi="Cascadia Mono" w:cs="Cascadia Mono"/>
           <w:color w:val="008080"/>
           <w:sz w:val="24"/>
           <w:szCs w:val="24"/>
@@ -4531,75 +3860,7 @@
           <w:highlight w:val="white"/>
           <w:lang w:val="en-US"/>
         </w:rPr>
-        <w:t xml:space="preserve"> </w:t>
-      </w:r>
-      <w:r>
-        <w:rPr>
-          <w:rFonts w:ascii="Cascadia Mono" w:hAnsi="Cascadia Mono" w:cs="Cascadia Mono"/>
-          <w:color w:val="A31515"/>
-          <w:sz w:val="24"/>
-          <w:szCs w:val="24"/>
-          <w:highlight w:val="white"/>
-          <w:lang w:val="en-US"/>
-        </w:rPr>
-        <w:t>"Even numbers: "</w:t>
-      </w:r>
-      <w:r>
-        <w:rPr>
-          <w:rFonts w:ascii="Cascadia Mono" w:hAnsi="Cascadia Mono" w:cs="Cascadia Mono"/>
-          <w:color w:val="000000"/>
-          <w:sz w:val="24"/>
-          <w:szCs w:val="24"/>
-          <w:highlight w:val="white"/>
-          <w:lang w:val="en-US"/>
-        </w:rPr>
-        <w:t xml:space="preserve"> </w:t>
-      </w:r>
-      <w:r>
-        <w:rPr>
-          <w:rFonts w:ascii="Cascadia Mono" w:hAnsi="Cascadia Mono" w:cs="Cascadia Mono"/>
-          <w:color w:val="008080"/>
-          <w:sz w:val="24"/>
-          <w:szCs w:val="24"/>
-          <w:highlight w:val="white"/>
-          <w:lang w:val="en-US"/>
-        </w:rPr>
-        <w:t>&lt;&lt;</w:t>
-      </w:r>
-      <w:r>
-        <w:rPr>
-          <w:rFonts w:ascii="Cascadia Mono" w:hAnsi="Cascadia Mono" w:cs="Cascadia Mono"/>
-          <w:color w:val="000000"/>
-          <w:sz w:val="24"/>
-          <w:szCs w:val="24"/>
-          <w:highlight w:val="white"/>
-          <w:lang w:val="en-US"/>
-        </w:rPr>
-        <w:t xml:space="preserve"> </w:t>
-      </w:r>
-      <w:proofErr w:type="spellStart"/>
-      <w:r>
-        <w:rPr>
-          <w:rFonts w:ascii="Cascadia Mono" w:hAnsi="Cascadia Mono" w:cs="Cascadia Mono"/>
-          <w:color w:val="000000"/>
-          <w:sz w:val="24"/>
-          <w:szCs w:val="24"/>
-          <w:highlight w:val="white"/>
-          <w:lang w:val="en-US"/>
-        </w:rPr>
-        <w:t>evenCount</w:t>
-      </w:r>
-      <w:proofErr w:type="spellEnd"/>
-      <w:r>
-        <w:rPr>
-          <w:rFonts w:ascii="Cascadia Mono" w:hAnsi="Cascadia Mono" w:cs="Cascadia Mono"/>
-          <w:color w:val="000000"/>
-          <w:sz w:val="24"/>
-          <w:szCs w:val="24"/>
-          <w:highlight w:val="white"/>
-          <w:lang w:val="en-US"/>
-        </w:rPr>
-        <w:t xml:space="preserve"> </w:t>
+        <w:t xml:space="preserve"> evenCount </w:t>
       </w:r>
       <w:r>
         <w:rPr>
@@ -4671,21 +3932,19 @@
           <w:highlight w:val="white"/>
           <w:lang w:val="en-US"/>
         </w:rPr>
-        <w:t xml:space="preserve">    </w:t>
-      </w:r>
-      <w:proofErr w:type="spellStart"/>
-      <w:r>
-        <w:rPr>
-          <w:rFonts w:ascii="Cascadia Mono" w:hAnsi="Cascadia Mono" w:cs="Cascadia Mono"/>
-          <w:color w:val="000000"/>
-          <w:sz w:val="24"/>
-          <w:szCs w:val="24"/>
-          <w:highlight w:val="white"/>
-          <w:lang w:val="en-US"/>
-        </w:rPr>
-        <w:t>cout</w:t>
-      </w:r>
-      <w:proofErr w:type="spellEnd"/>
+        <w:t xml:space="preserve">    cout </w:t>
+      </w:r>
+      <w:r>
+        <w:rPr>
+          <w:rFonts w:ascii="Cascadia Mono" w:hAnsi="Cascadia Mono" w:cs="Cascadia Mono"/>
+          <w:color w:val="008080"/>
+          <w:sz w:val="24"/>
+          <w:szCs w:val="24"/>
+          <w:highlight w:val="white"/>
+          <w:lang w:val="en-US"/>
+        </w:rPr>
+        <w:t>&lt;&lt;</w:t>
+      </w:r>
       <w:r>
         <w:rPr>
           <w:rFonts w:ascii="Cascadia Mono" w:hAnsi="Cascadia Mono" w:cs="Cascadia Mono"/>
@@ -4700,6 +3959,28 @@
       <w:r>
         <w:rPr>
           <w:rFonts w:ascii="Cascadia Mono" w:hAnsi="Cascadia Mono" w:cs="Cascadia Mono"/>
+          <w:color w:val="A31515"/>
+          <w:sz w:val="24"/>
+          <w:szCs w:val="24"/>
+          <w:highlight w:val="white"/>
+          <w:lang w:val="en-US"/>
+        </w:rPr>
+        <w:t>"Odd numbers: "</w:t>
+      </w:r>
+      <w:r>
+        <w:rPr>
+          <w:rFonts w:ascii="Cascadia Mono" w:hAnsi="Cascadia Mono" w:cs="Cascadia Mono"/>
+          <w:color w:val="000000"/>
+          <w:sz w:val="24"/>
+          <w:szCs w:val="24"/>
+          <w:highlight w:val="white"/>
+          <w:lang w:val="en-US"/>
+        </w:rPr>
+        <w:t xml:space="preserve"> </w:t>
+      </w:r>
+      <w:r>
+        <w:rPr>
+          <w:rFonts w:ascii="Cascadia Mono" w:hAnsi="Cascadia Mono" w:cs="Cascadia Mono"/>
           <w:color w:val="008080"/>
           <w:sz w:val="24"/>
           <w:szCs w:val="24"/>
@@ -4717,75 +3998,7 @@
           <w:highlight w:val="white"/>
           <w:lang w:val="en-US"/>
         </w:rPr>
-        <w:t xml:space="preserve"> </w:t>
-      </w:r>
-      <w:r>
-        <w:rPr>
-          <w:rFonts w:ascii="Cascadia Mono" w:hAnsi="Cascadia Mono" w:cs="Cascadia Mono"/>
-          <w:color w:val="A31515"/>
-          <w:sz w:val="24"/>
-          <w:szCs w:val="24"/>
-          <w:highlight w:val="white"/>
-          <w:lang w:val="en-US"/>
-        </w:rPr>
-        <w:t>"Odd numbers: "</w:t>
-      </w:r>
-      <w:r>
-        <w:rPr>
-          <w:rFonts w:ascii="Cascadia Mono" w:hAnsi="Cascadia Mono" w:cs="Cascadia Mono"/>
-          <w:color w:val="000000"/>
-          <w:sz w:val="24"/>
-          <w:szCs w:val="24"/>
-          <w:highlight w:val="white"/>
-          <w:lang w:val="en-US"/>
-        </w:rPr>
-        <w:t xml:space="preserve"> </w:t>
-      </w:r>
-      <w:r>
-        <w:rPr>
-          <w:rFonts w:ascii="Cascadia Mono" w:hAnsi="Cascadia Mono" w:cs="Cascadia Mono"/>
-          <w:color w:val="008080"/>
-          <w:sz w:val="24"/>
-          <w:szCs w:val="24"/>
-          <w:highlight w:val="white"/>
-          <w:lang w:val="en-US"/>
-        </w:rPr>
-        <w:t>&lt;&lt;</w:t>
-      </w:r>
-      <w:r>
-        <w:rPr>
-          <w:rFonts w:ascii="Cascadia Mono" w:hAnsi="Cascadia Mono" w:cs="Cascadia Mono"/>
-          <w:color w:val="000000"/>
-          <w:sz w:val="24"/>
-          <w:szCs w:val="24"/>
-          <w:highlight w:val="white"/>
-          <w:lang w:val="en-US"/>
-        </w:rPr>
-        <w:t xml:space="preserve"> </w:t>
-      </w:r>
-      <w:proofErr w:type="spellStart"/>
-      <w:r>
-        <w:rPr>
-          <w:rFonts w:ascii="Cascadia Mono" w:hAnsi="Cascadia Mono" w:cs="Cascadia Mono"/>
-          <w:color w:val="000000"/>
-          <w:sz w:val="24"/>
-          <w:szCs w:val="24"/>
-          <w:highlight w:val="white"/>
-          <w:lang w:val="en-US"/>
-        </w:rPr>
-        <w:t>oddCount</w:t>
-      </w:r>
-      <w:proofErr w:type="spellEnd"/>
-      <w:r>
-        <w:rPr>
-          <w:rFonts w:ascii="Cascadia Mono" w:hAnsi="Cascadia Mono" w:cs="Cascadia Mono"/>
-          <w:color w:val="000000"/>
-          <w:sz w:val="24"/>
-          <w:szCs w:val="24"/>
-          <w:highlight w:val="white"/>
-          <w:lang w:val="en-US"/>
-        </w:rPr>
-        <w:t xml:space="preserve"> </w:t>
+        <w:t xml:space="preserve"> oddCount </w:t>
       </w:r>
       <w:r>
         <w:rPr>
@@ -4891,21 +4104,19 @@
           <w:highlight w:val="white"/>
           <w:lang w:val="en-US"/>
         </w:rPr>
-        <w:t xml:space="preserve">    </w:t>
-      </w:r>
-      <w:proofErr w:type="spellStart"/>
-      <w:r>
-        <w:rPr>
-          <w:rFonts w:ascii="Cascadia Mono" w:hAnsi="Cascadia Mono" w:cs="Cascadia Mono"/>
-          <w:color w:val="000000"/>
-          <w:sz w:val="24"/>
-          <w:szCs w:val="24"/>
-          <w:highlight w:val="white"/>
-          <w:lang w:val="en-US"/>
-        </w:rPr>
-        <w:t>cout</w:t>
-      </w:r>
-      <w:proofErr w:type="spellEnd"/>
+        <w:t xml:space="preserve">    cout </w:t>
+      </w:r>
+      <w:r>
+        <w:rPr>
+          <w:rFonts w:ascii="Cascadia Mono" w:hAnsi="Cascadia Mono" w:cs="Cascadia Mono"/>
+          <w:color w:val="008080"/>
+          <w:sz w:val="24"/>
+          <w:szCs w:val="24"/>
+          <w:highlight w:val="white"/>
+          <w:lang w:val="en-US"/>
+        </w:rPr>
+        <w:t>&lt;&lt;</w:t>
+      </w:r>
       <w:r>
         <w:rPr>
           <w:rFonts w:ascii="Cascadia Mono" w:hAnsi="Cascadia Mono" w:cs="Cascadia Mono"/>
@@ -4920,59 +4131,13 @@
       <w:r>
         <w:rPr>
           <w:rFonts w:ascii="Cascadia Mono" w:hAnsi="Cascadia Mono" w:cs="Cascadia Mono"/>
-          <w:color w:val="008080"/>
-          <w:sz w:val="24"/>
-          <w:szCs w:val="24"/>
-          <w:highlight w:val="white"/>
-          <w:lang w:val="en-US"/>
-        </w:rPr>
-        <w:t>&lt;&lt;</w:t>
-      </w:r>
-      <w:r>
-        <w:rPr>
-          <w:rFonts w:ascii="Cascadia Mono" w:hAnsi="Cascadia Mono" w:cs="Cascadia Mono"/>
-          <w:color w:val="000000"/>
-          <w:sz w:val="24"/>
-          <w:szCs w:val="24"/>
-          <w:highlight w:val="white"/>
-          <w:lang w:val="en-US"/>
-        </w:rPr>
-        <w:t xml:space="preserve"> </w:t>
-      </w:r>
-      <w:r>
-        <w:rPr>
-          <w:rFonts w:ascii="Cascadia Mono" w:hAnsi="Cascadia Mono" w:cs="Cascadia Mono"/>
           <w:color w:val="A31515"/>
           <w:sz w:val="24"/>
           <w:szCs w:val="24"/>
           <w:highlight w:val="white"/>
           <w:lang w:val="en-US"/>
         </w:rPr>
-        <w:t>"\</w:t>
-      </w:r>
-      <w:proofErr w:type="spellStart"/>
-      <w:r>
-        <w:rPr>
-          <w:rFonts w:ascii="Cascadia Mono" w:hAnsi="Cascadia Mono" w:cs="Cascadia Mono"/>
-          <w:color w:val="A31515"/>
-          <w:sz w:val="24"/>
-          <w:szCs w:val="24"/>
-          <w:highlight w:val="white"/>
-          <w:lang w:val="en-US"/>
-        </w:rPr>
-        <w:t>nPress</w:t>
-      </w:r>
-      <w:proofErr w:type="spellEnd"/>
-      <w:r>
-        <w:rPr>
-          <w:rFonts w:ascii="Cascadia Mono" w:hAnsi="Cascadia Mono" w:cs="Cascadia Mono"/>
-          <w:color w:val="A31515"/>
-          <w:sz w:val="24"/>
-          <w:szCs w:val="24"/>
-          <w:highlight w:val="white"/>
-          <w:lang w:val="en-US"/>
-        </w:rPr>
-        <w:t xml:space="preserve"> Enter to exit..."</w:t>
+        <w:t>"\nPress Enter to exit..."</w:t>
       </w:r>
       <w:r>
         <w:rPr>
@@ -5011,33 +4176,7 @@
           <w:highlight w:val="white"/>
           <w:lang w:val="en-US"/>
         </w:rPr>
-        <w:t xml:space="preserve">    </w:t>
-      </w:r>
-      <w:proofErr w:type="spellStart"/>
-      <w:proofErr w:type="gramStart"/>
-      <w:r>
-        <w:rPr>
-          <w:rFonts w:ascii="Cascadia Mono" w:hAnsi="Cascadia Mono" w:cs="Cascadia Mono"/>
-          <w:color w:val="000000"/>
-          <w:sz w:val="24"/>
-          <w:szCs w:val="24"/>
-          <w:highlight w:val="white"/>
-          <w:lang w:val="en-US"/>
-        </w:rPr>
-        <w:t>cin.ignore</w:t>
-      </w:r>
-      <w:proofErr w:type="spellEnd"/>
-      <w:proofErr w:type="gramEnd"/>
-      <w:r>
-        <w:rPr>
-          <w:rFonts w:ascii="Cascadia Mono" w:hAnsi="Cascadia Mono" w:cs="Cascadia Mono"/>
-          <w:color w:val="000000"/>
-          <w:sz w:val="24"/>
-          <w:szCs w:val="24"/>
-          <w:highlight w:val="white"/>
-          <w:lang w:val="en-US"/>
-        </w:rPr>
-        <w:t>();</w:t>
+        <w:t xml:space="preserve">    cin.ignore();</w:t>
       </w:r>
     </w:p>
     <w:p>
@@ -5065,44 +4204,7 @@
           <w:highlight w:val="white"/>
           <w:lang w:val="en-US"/>
         </w:rPr>
-        <w:t xml:space="preserve">    </w:t>
-      </w:r>
-      <w:proofErr w:type="spellStart"/>
-      <w:proofErr w:type="gramStart"/>
-      <w:r>
-        <w:rPr>
-          <w:rFonts w:ascii="Cascadia Mono" w:hAnsi="Cascadia Mono" w:cs="Cascadia Mono"/>
-          <w:color w:val="000000"/>
-          <w:sz w:val="24"/>
-          <w:szCs w:val="24"/>
-          <w:highlight w:val="white"/>
-          <w:lang w:val="en-US"/>
-        </w:rPr>
-        <w:t>cin.get</w:t>
-      </w:r>
-      <w:proofErr w:type="spellEnd"/>
-      <w:r>
-        <w:rPr>
-          <w:rFonts w:ascii="Cascadia Mono" w:hAnsi="Cascadia Mono" w:cs="Cascadia Mono"/>
-          <w:color w:val="000000"/>
-          <w:sz w:val="24"/>
-          <w:szCs w:val="24"/>
-          <w:highlight w:val="white"/>
-          <w:lang w:val="en-US"/>
-        </w:rPr>
-        <w:t>(</w:t>
-      </w:r>
-      <w:proofErr w:type="gramEnd"/>
-      <w:r>
-        <w:rPr>
-          <w:rFonts w:ascii="Cascadia Mono" w:hAnsi="Cascadia Mono" w:cs="Cascadia Mono"/>
-          <w:color w:val="000000"/>
-          <w:sz w:val="24"/>
-          <w:szCs w:val="24"/>
-          <w:highlight w:val="white"/>
-          <w:lang w:val="en-US"/>
-        </w:rPr>
-        <w:t>);</w:t>
+        <w:t xml:space="preserve">    cin.get();</w:t>
       </w:r>
     </w:p>
     <w:p>
@@ -5715,10 +4817,10 @@
         </w:rPr>
         <w:lastRenderedPageBreak/>
         <w:drawing>
-          <wp:inline distT="0" distB="0" distL="0" distR="0" wp14:anchorId="6CF86E24" wp14:editId="03799029">
-            <wp:extent cx="907494" cy="8991600"/>
+          <wp:inline distT="0" distB="0" distL="0" distR="0" wp14:anchorId="16B47009" wp14:editId="30D7B035">
+            <wp:extent cx="952343" cy="8891587"/>
             <wp:effectExtent l="0" t="0" r="0" b="0"/>
-            <wp:docPr id="13" name="Рисунок 13"/>
+            <wp:docPr id="3" name="Рисунок 3"/>
             <wp:cNvGraphicFramePr>
               <a:graphicFrameLocks xmlns:a="http://schemas.openxmlformats.org/drawingml/2006/main" noChangeAspect="1"/>
             </wp:cNvGraphicFramePr>
@@ -5726,7 +4828,7 @@
               <a:graphicData uri="http://schemas.openxmlformats.org/drawingml/2006/picture">
                 <pic:pic xmlns:pic="http://schemas.openxmlformats.org/drawingml/2006/picture">
                   <pic:nvPicPr>
-                    <pic:cNvPr id="0" name="Picture 3"/>
+                    <pic:cNvPr id="0" name="Picture 1"/>
                     <pic:cNvPicPr>
                       <a:picLocks noChangeAspect="1" noChangeArrowheads="1"/>
                     </pic:cNvPicPr>
@@ -5747,7 +4849,7 @@
                   <pic:spPr bwMode="auto">
                     <a:xfrm>
                       <a:off x="0" y="0"/>
-                      <a:ext cx="908630" cy="9002857"/>
+                      <a:ext cx="954453" cy="8911288"/>
                     </a:xfrm>
                     <a:prstGeom prst="rect">
                       <a:avLst/>
@@ -6079,23 +5181,13 @@
                 <w:lang w:val="en-US"/>
               </w:rPr>
             </w:pPr>
-            <w:proofErr w:type="spellStart"/>
             <w:r>
               <w:rPr>
                 <w:rFonts w:ascii="Times New Roman" w:eastAsia="Times New Roman" w:hAnsi="Times New Roman" w:cs="Times New Roman"/>
                 <w:sz w:val="28"/>
                 <w:szCs w:val="28"/>
               </w:rPr>
-              <w:t>int</w:t>
-            </w:r>
-            <w:proofErr w:type="spellEnd"/>
-            <w:r>
-              <w:rPr>
-                <w:rFonts w:ascii="Times New Roman" w:eastAsia="Times New Roman" w:hAnsi="Times New Roman" w:cs="Times New Roman"/>
-                <w:sz w:val="28"/>
-                <w:szCs w:val="28"/>
-              </w:rPr>
-              <w:t xml:space="preserve"> n</w:t>
+              <w:t>int n</w:t>
             </w:r>
             <w:r>
               <w:rPr>
@@ -6151,7 +5243,6 @@
                 <w:lang w:val="en-US"/>
               </w:rPr>
             </w:pPr>
-            <w:proofErr w:type="spellStart"/>
             <w:r>
               <w:rPr>
                 <w:rFonts w:ascii="Times New Roman" w:eastAsia="Times New Roman" w:hAnsi="Times New Roman" w:cs="Times New Roman"/>
@@ -6159,17 +5250,7 @@
                 <w:szCs w:val="28"/>
                 <w:lang w:val="en-US"/>
               </w:rPr>
-              <w:t>cout</w:t>
-            </w:r>
-            <w:proofErr w:type="spellEnd"/>
-            <w:r>
-              <w:rPr>
-                <w:rFonts w:ascii="Times New Roman" w:eastAsia="Times New Roman" w:hAnsi="Times New Roman" w:cs="Times New Roman"/>
-                <w:sz w:val="28"/>
-                <w:szCs w:val="28"/>
-                <w:lang w:val="en-US"/>
-              </w:rPr>
-              <w:t xml:space="preserve"> &lt;&lt; "Enter amount: "</w:t>
+              <w:t>cout &lt;&lt; "Enter amount: "</w:t>
             </w:r>
             <w:r>
               <w:rPr>
@@ -6225,7 +5306,6 @@
                 <w:lang w:val="en-US"/>
               </w:rPr>
             </w:pPr>
-            <w:proofErr w:type="spellStart"/>
             <w:r>
               <w:rPr>
                 <w:rFonts w:ascii="Times New Roman" w:eastAsia="Times New Roman" w:hAnsi="Times New Roman" w:cs="Times New Roman"/>
@@ -6233,17 +5313,7 @@
                 <w:szCs w:val="28"/>
                 <w:lang w:val="en-US"/>
               </w:rPr>
-              <w:t>cin</w:t>
-            </w:r>
-            <w:proofErr w:type="spellEnd"/>
-            <w:r>
-              <w:rPr>
-                <w:rFonts w:ascii="Times New Roman" w:eastAsia="Times New Roman" w:hAnsi="Times New Roman" w:cs="Times New Roman"/>
-                <w:sz w:val="28"/>
-                <w:szCs w:val="28"/>
-                <w:lang w:val="en-US"/>
-              </w:rPr>
-              <w:t xml:space="preserve"> &gt;&gt; n</w:t>
+              <w:t>cin &gt;&gt; n</w:t>
             </w:r>
             <w:r>
               <w:rPr>
@@ -6305,27 +5375,7 @@
                 <w:szCs w:val="28"/>
                 <w:lang w:val="en-US"/>
               </w:rPr>
-              <w:t xml:space="preserve">vector&lt;int&gt; </w:t>
-            </w:r>
-            <w:proofErr w:type="spellStart"/>
-            <w:r>
-              <w:rPr>
-                <w:rFonts w:ascii="Times New Roman" w:eastAsia="Times New Roman" w:hAnsi="Times New Roman" w:cs="Times New Roman"/>
-                <w:sz w:val="28"/>
-                <w:szCs w:val="28"/>
-                <w:lang w:val="en-US"/>
-              </w:rPr>
-              <w:t>arr</w:t>
-            </w:r>
-            <w:proofErr w:type="spellEnd"/>
-            <w:r>
-              <w:rPr>
-                <w:rFonts w:ascii="Times New Roman" w:eastAsia="Times New Roman" w:hAnsi="Times New Roman" w:cs="Times New Roman"/>
-                <w:sz w:val="28"/>
-                <w:szCs w:val="28"/>
-                <w:lang w:val="en-US"/>
-              </w:rPr>
-              <w:t>(n)</w:t>
+              <w:t>vector&lt;int&gt; arr(n)</w:t>
             </w:r>
             <w:r>
               <w:rPr>
@@ -6433,7 +5483,6 @@
                 <w:lang w:val="en-US"/>
               </w:rPr>
             </w:pPr>
-            <w:proofErr w:type="spellStart"/>
             <w:r>
               <w:rPr>
                 <w:rFonts w:ascii="Times New Roman" w:eastAsia="Times New Roman" w:hAnsi="Times New Roman" w:cs="Times New Roman"/>
@@ -6441,17 +5490,7 @@
                 <w:szCs w:val="28"/>
                 <w:lang w:val="en-US"/>
               </w:rPr>
-              <w:t>cout</w:t>
-            </w:r>
-            <w:proofErr w:type="spellEnd"/>
-            <w:r>
-              <w:rPr>
-                <w:rFonts w:ascii="Times New Roman" w:eastAsia="Times New Roman" w:hAnsi="Times New Roman" w:cs="Times New Roman"/>
-                <w:sz w:val="28"/>
-                <w:szCs w:val="28"/>
-                <w:lang w:val="en-US"/>
-              </w:rPr>
-              <w:t xml:space="preserve"> &lt;&lt; "Enter element " &lt;&lt; i + 1 &lt;&lt; ": "</w:t>
+              <w:t>cout &lt;&lt; "Enter element " &lt;&lt; i + 1 &lt;&lt; ": "</w:t>
             </w:r>
             <w:r>
               <w:rPr>
@@ -6507,7 +5546,6 @@
                 <w:lang w:val="en-US"/>
               </w:rPr>
             </w:pPr>
-            <w:proofErr w:type="spellStart"/>
             <w:r>
               <w:rPr>
                 <w:rFonts w:ascii="Times New Roman" w:eastAsia="Times New Roman" w:hAnsi="Times New Roman" w:cs="Times New Roman"/>
@@ -6515,37 +5553,7 @@
                 <w:szCs w:val="28"/>
                 <w:lang w:val="en-US"/>
               </w:rPr>
-              <w:t>cin</w:t>
-            </w:r>
-            <w:proofErr w:type="spellEnd"/>
-            <w:r>
-              <w:rPr>
-                <w:rFonts w:ascii="Times New Roman" w:eastAsia="Times New Roman" w:hAnsi="Times New Roman" w:cs="Times New Roman"/>
-                <w:sz w:val="28"/>
-                <w:szCs w:val="28"/>
-                <w:lang w:val="en-US"/>
-              </w:rPr>
-              <w:t xml:space="preserve"> &gt;&gt; </w:t>
-            </w:r>
-            <w:proofErr w:type="spellStart"/>
-            <w:r>
-              <w:rPr>
-                <w:rFonts w:ascii="Times New Roman" w:eastAsia="Times New Roman" w:hAnsi="Times New Roman" w:cs="Times New Roman"/>
-                <w:sz w:val="28"/>
-                <w:szCs w:val="28"/>
-                <w:lang w:val="en-US"/>
-              </w:rPr>
-              <w:t>arr</w:t>
-            </w:r>
-            <w:proofErr w:type="spellEnd"/>
-            <w:r>
-              <w:rPr>
-                <w:rFonts w:ascii="Times New Roman" w:eastAsia="Times New Roman" w:hAnsi="Times New Roman" w:cs="Times New Roman"/>
-                <w:sz w:val="28"/>
-                <w:szCs w:val="28"/>
-                <w:lang w:val="en-US"/>
-              </w:rPr>
-              <w:t>[i];</w:t>
+              <w:t>cin &gt;&gt; arr[i];</w:t>
             </w:r>
           </w:p>
         </w:tc>
@@ -6599,27 +5607,7 @@
                 <w:szCs w:val="28"/>
                 <w:lang w:val="en-US"/>
               </w:rPr>
-              <w:t xml:space="preserve">int </w:t>
-            </w:r>
-            <w:proofErr w:type="spellStart"/>
-            <w:r>
-              <w:rPr>
-                <w:rFonts w:ascii="Times New Roman" w:eastAsia="Times New Roman" w:hAnsi="Times New Roman" w:cs="Times New Roman"/>
-                <w:sz w:val="28"/>
-                <w:szCs w:val="28"/>
-                <w:lang w:val="en-US"/>
-              </w:rPr>
-              <w:t>positiveCount</w:t>
-            </w:r>
-            <w:proofErr w:type="spellEnd"/>
-            <w:r>
-              <w:rPr>
-                <w:rFonts w:ascii="Times New Roman" w:eastAsia="Times New Roman" w:hAnsi="Times New Roman" w:cs="Times New Roman"/>
-                <w:sz w:val="28"/>
-                <w:szCs w:val="28"/>
-                <w:lang w:val="en-US"/>
-              </w:rPr>
-              <w:t xml:space="preserve"> = 0;</w:t>
+              <w:t>int positiveCount = 0;</w:t>
             </w:r>
           </w:p>
         </w:tc>
@@ -6673,27 +5661,7 @@
                 <w:szCs w:val="28"/>
                 <w:lang w:val="en-US"/>
               </w:rPr>
-              <w:t xml:space="preserve">int </w:t>
-            </w:r>
-            <w:proofErr w:type="spellStart"/>
-            <w:r>
-              <w:rPr>
-                <w:rFonts w:ascii="Times New Roman" w:eastAsia="Times New Roman" w:hAnsi="Times New Roman" w:cs="Times New Roman"/>
-                <w:sz w:val="28"/>
-                <w:szCs w:val="28"/>
-                <w:lang w:val="en-US"/>
-              </w:rPr>
-              <w:t>negativeCount</w:t>
-            </w:r>
-            <w:proofErr w:type="spellEnd"/>
-            <w:r>
-              <w:rPr>
-                <w:rFonts w:ascii="Times New Roman" w:eastAsia="Times New Roman" w:hAnsi="Times New Roman" w:cs="Times New Roman"/>
-                <w:sz w:val="28"/>
-                <w:szCs w:val="28"/>
-                <w:lang w:val="en-US"/>
-              </w:rPr>
-              <w:t xml:space="preserve"> = 0;</w:t>
+              <w:t>int negativeCount = 0;</w:t>
             </w:r>
           </w:p>
         </w:tc>
@@ -6747,27 +5715,7 @@
                 <w:szCs w:val="28"/>
                 <w:lang w:val="en-US"/>
               </w:rPr>
-              <w:t xml:space="preserve">int </w:t>
-            </w:r>
-            <w:proofErr w:type="spellStart"/>
-            <w:r>
-              <w:rPr>
-                <w:rFonts w:ascii="Times New Roman" w:eastAsia="Times New Roman" w:hAnsi="Times New Roman" w:cs="Times New Roman"/>
-                <w:sz w:val="28"/>
-                <w:szCs w:val="28"/>
-                <w:lang w:val="en-US"/>
-              </w:rPr>
-              <w:t>evenCount</w:t>
-            </w:r>
-            <w:proofErr w:type="spellEnd"/>
-            <w:r>
-              <w:rPr>
-                <w:rFonts w:ascii="Times New Roman" w:eastAsia="Times New Roman" w:hAnsi="Times New Roman" w:cs="Times New Roman"/>
-                <w:sz w:val="28"/>
-                <w:szCs w:val="28"/>
-                <w:lang w:val="en-US"/>
-              </w:rPr>
-              <w:t xml:space="preserve"> = 0;</w:t>
+              <w:t>int evenCount = 0;</w:t>
             </w:r>
           </w:p>
         </w:tc>
@@ -6821,26 +5769,13 @@
                 <w:szCs w:val="28"/>
                 <w:lang w:val="en-US"/>
               </w:rPr>
-              <w:t xml:space="preserve">int </w:t>
+              <w:t xml:space="preserve">int oddCount </w:t>
             </w:r>
-            <w:proofErr w:type="spellStart"/>
-            <w:proofErr w:type="gramStart"/>
             <w:r>
               <w:rPr>
                 <w:rFonts w:ascii="Times New Roman" w:eastAsia="Times New Roman" w:hAnsi="Times New Roman" w:cs="Times New Roman"/>
                 <w:sz w:val="28"/>
                 <w:szCs w:val="28"/>
-                <w:lang w:val="en-US"/>
-              </w:rPr>
-              <w:t>oddCount</w:t>
-            </w:r>
-            <w:proofErr w:type="spellEnd"/>
-            <w:r>
-              <w:rPr>
-                <w:rFonts w:ascii="Times New Roman" w:eastAsia="Times New Roman" w:hAnsi="Times New Roman" w:cs="Times New Roman"/>
-                <w:sz w:val="28"/>
-                <w:szCs w:val="28"/>
-                <w:lang w:val="en-US"/>
               </w:rPr>
               <w:t xml:space="preserve"> </w:t>
             </w:r>
@@ -6849,27 +5784,9 @@
                 <w:rFonts w:ascii="Times New Roman" w:eastAsia="Times New Roman" w:hAnsi="Times New Roman" w:cs="Times New Roman"/>
                 <w:sz w:val="28"/>
                 <w:szCs w:val="28"/>
-              </w:rPr>
-              <w:t xml:space="preserve"> </w:t>
-            </w:r>
-            <w:r>
-              <w:rPr>
-                <w:rFonts w:ascii="Times New Roman" w:eastAsia="Times New Roman" w:hAnsi="Times New Roman" w:cs="Times New Roman"/>
-                <w:sz w:val="28"/>
-                <w:szCs w:val="28"/>
-                <w:lang w:val="en-US"/>
-              </w:rPr>
-              <w:t>=</w:t>
-            </w:r>
-            <w:proofErr w:type="gramEnd"/>
-            <w:r>
-              <w:rPr>
-                <w:rFonts w:ascii="Times New Roman" w:eastAsia="Times New Roman" w:hAnsi="Times New Roman" w:cs="Times New Roman"/>
-                <w:sz w:val="28"/>
-                <w:szCs w:val="28"/>
-                <w:lang w:val="en-US"/>
-              </w:rPr>
-              <w:t xml:space="preserve"> 0;</w:t>
+                <w:lang w:val="en-US"/>
+              </w:rPr>
+              <w:t>= 0;</w:t>
             </w:r>
           </w:p>
         </w:tc>
@@ -6977,47 +5894,7 @@
                 <w:szCs w:val="28"/>
                 <w:lang w:val="en-US"/>
               </w:rPr>
-              <w:t xml:space="preserve">int </w:t>
-            </w:r>
-            <w:proofErr w:type="spellStart"/>
-            <w:r>
-              <w:rPr>
-                <w:rFonts w:ascii="Times New Roman" w:eastAsia="Times New Roman" w:hAnsi="Times New Roman" w:cs="Times New Roman"/>
-                <w:sz w:val="28"/>
-                <w:szCs w:val="28"/>
-                <w:lang w:val="en-US"/>
-              </w:rPr>
-              <w:t>val</w:t>
-            </w:r>
-            <w:proofErr w:type="spellEnd"/>
-            <w:r>
-              <w:rPr>
-                <w:rFonts w:ascii="Times New Roman" w:eastAsia="Times New Roman" w:hAnsi="Times New Roman" w:cs="Times New Roman"/>
-                <w:sz w:val="28"/>
-                <w:szCs w:val="28"/>
-                <w:lang w:val="en-US"/>
-              </w:rPr>
-              <w:t xml:space="preserve"> = </w:t>
-            </w:r>
-            <w:proofErr w:type="spellStart"/>
-            <w:r>
-              <w:rPr>
-                <w:rFonts w:ascii="Times New Roman" w:eastAsia="Times New Roman" w:hAnsi="Times New Roman" w:cs="Times New Roman"/>
-                <w:sz w:val="28"/>
-                <w:szCs w:val="28"/>
-                <w:lang w:val="en-US"/>
-              </w:rPr>
-              <w:t>arr</w:t>
-            </w:r>
-            <w:proofErr w:type="spellEnd"/>
-            <w:r>
-              <w:rPr>
-                <w:rFonts w:ascii="Times New Roman" w:eastAsia="Times New Roman" w:hAnsi="Times New Roman" w:cs="Times New Roman"/>
-                <w:sz w:val="28"/>
-                <w:szCs w:val="28"/>
-                <w:lang w:val="en-US"/>
-              </w:rPr>
-              <w:t>[i];</w:t>
+              <w:t>int val = arr[i];</w:t>
             </w:r>
           </w:p>
         </w:tc>
@@ -7071,27 +5948,7 @@
                 <w:szCs w:val="28"/>
                 <w:lang w:val="en-US"/>
               </w:rPr>
-              <w:t>if (</w:t>
-            </w:r>
-            <w:proofErr w:type="spellStart"/>
-            <w:r>
-              <w:rPr>
-                <w:rFonts w:ascii="Times New Roman" w:eastAsia="Times New Roman" w:hAnsi="Times New Roman" w:cs="Times New Roman"/>
-                <w:sz w:val="28"/>
-                <w:szCs w:val="28"/>
-                <w:lang w:val="en-US"/>
-              </w:rPr>
-              <w:t>val</w:t>
-            </w:r>
-            <w:proofErr w:type="spellEnd"/>
-            <w:r>
-              <w:rPr>
-                <w:rFonts w:ascii="Times New Roman" w:eastAsia="Times New Roman" w:hAnsi="Times New Roman" w:cs="Times New Roman"/>
-                <w:sz w:val="28"/>
-                <w:szCs w:val="28"/>
-                <w:lang w:val="en-US"/>
-              </w:rPr>
-              <w:t xml:space="preserve"> &gt; 0)</w:t>
+              <w:t>if (val &gt; 0)</w:t>
             </w:r>
           </w:p>
         </w:tc>
@@ -7138,7 +5995,6 @@
                 <w:lang w:val="en-US"/>
               </w:rPr>
             </w:pPr>
-            <w:proofErr w:type="spellStart"/>
             <w:r>
               <w:rPr>
                 <w:rFonts w:ascii="Times New Roman" w:eastAsia="Times New Roman" w:hAnsi="Times New Roman" w:cs="Times New Roman"/>
@@ -7146,17 +6002,7 @@
                 <w:szCs w:val="28"/>
                 <w:lang w:val="en-US"/>
               </w:rPr>
-              <w:t>positiveCount</w:t>
-            </w:r>
-            <w:proofErr w:type="spellEnd"/>
-            <w:r>
-              <w:rPr>
-                <w:rFonts w:ascii="Times New Roman" w:eastAsia="Times New Roman" w:hAnsi="Times New Roman" w:cs="Times New Roman"/>
-                <w:sz w:val="28"/>
-                <w:szCs w:val="28"/>
-                <w:lang w:val="en-US"/>
-              </w:rPr>
-              <w:t>++;</w:t>
+              <w:t>positiveCount++;</w:t>
             </w:r>
           </w:p>
         </w:tc>
@@ -7210,27 +6056,7 @@
                 <w:szCs w:val="28"/>
                 <w:lang w:val="en-US"/>
               </w:rPr>
-              <w:t>else if (</w:t>
-            </w:r>
-            <w:proofErr w:type="spellStart"/>
-            <w:r>
-              <w:rPr>
-                <w:rFonts w:ascii="Times New Roman" w:eastAsia="Times New Roman" w:hAnsi="Times New Roman" w:cs="Times New Roman"/>
-                <w:sz w:val="28"/>
-                <w:szCs w:val="28"/>
-                <w:lang w:val="en-US"/>
-              </w:rPr>
-              <w:t>val</w:t>
-            </w:r>
-            <w:proofErr w:type="spellEnd"/>
-            <w:r>
-              <w:rPr>
-                <w:rFonts w:ascii="Times New Roman" w:eastAsia="Times New Roman" w:hAnsi="Times New Roman" w:cs="Times New Roman"/>
-                <w:sz w:val="28"/>
-                <w:szCs w:val="28"/>
-                <w:lang w:val="en-US"/>
-              </w:rPr>
-              <w:t xml:space="preserve"> &lt; 0)</w:t>
+              <w:t>else if (val &lt; 0)</w:t>
             </w:r>
           </w:p>
         </w:tc>
@@ -7277,7 +6103,6 @@
                 <w:lang w:val="en-US"/>
               </w:rPr>
             </w:pPr>
-            <w:proofErr w:type="spellStart"/>
             <w:r>
               <w:rPr>
                 <w:rFonts w:ascii="Times New Roman" w:eastAsia="Times New Roman" w:hAnsi="Times New Roman" w:cs="Times New Roman"/>
@@ -7285,17 +6110,7 @@
                 <w:szCs w:val="28"/>
                 <w:lang w:val="en-US"/>
               </w:rPr>
-              <w:t>negativeCount</w:t>
-            </w:r>
-            <w:proofErr w:type="spellEnd"/>
-            <w:r>
-              <w:rPr>
-                <w:rFonts w:ascii="Times New Roman" w:eastAsia="Times New Roman" w:hAnsi="Times New Roman" w:cs="Times New Roman"/>
-                <w:sz w:val="28"/>
-                <w:szCs w:val="28"/>
-                <w:lang w:val="en-US"/>
-              </w:rPr>
-              <w:t>++;</w:t>
+              <w:t>negativeCount++;</w:t>
             </w:r>
           </w:p>
         </w:tc>
@@ -7349,27 +6164,7 @@
                 <w:szCs w:val="28"/>
                 <w:lang w:val="en-US"/>
               </w:rPr>
-              <w:t>if (</w:t>
-            </w:r>
-            <w:proofErr w:type="spellStart"/>
-            <w:r>
-              <w:rPr>
-                <w:rFonts w:ascii="Times New Roman" w:eastAsia="Times New Roman" w:hAnsi="Times New Roman" w:cs="Times New Roman"/>
-                <w:sz w:val="28"/>
-                <w:szCs w:val="28"/>
-                <w:lang w:val="en-US"/>
-              </w:rPr>
-              <w:t>val</w:t>
-            </w:r>
-            <w:proofErr w:type="spellEnd"/>
-            <w:r>
-              <w:rPr>
-                <w:rFonts w:ascii="Times New Roman" w:eastAsia="Times New Roman" w:hAnsi="Times New Roman" w:cs="Times New Roman"/>
-                <w:sz w:val="28"/>
-                <w:szCs w:val="28"/>
-                <w:lang w:val="en-US"/>
-              </w:rPr>
-              <w:t xml:space="preserve"> % 2 == 0)</w:t>
+              <w:t>if (val % 2 == 0)</w:t>
             </w:r>
           </w:p>
         </w:tc>
@@ -7416,7 +6211,6 @@
                 <w:lang w:val="en-US"/>
               </w:rPr>
             </w:pPr>
-            <w:proofErr w:type="spellStart"/>
             <w:r>
               <w:rPr>
                 <w:rFonts w:ascii="Times New Roman" w:eastAsia="Times New Roman" w:hAnsi="Times New Roman" w:cs="Times New Roman"/>
@@ -7424,17 +6218,7 @@
                 <w:szCs w:val="28"/>
                 <w:lang w:val="en-US"/>
               </w:rPr>
-              <w:t>evenCount</w:t>
-            </w:r>
-            <w:proofErr w:type="spellEnd"/>
-            <w:r>
-              <w:rPr>
-                <w:rFonts w:ascii="Times New Roman" w:eastAsia="Times New Roman" w:hAnsi="Times New Roman" w:cs="Times New Roman"/>
-                <w:sz w:val="28"/>
-                <w:szCs w:val="28"/>
-                <w:lang w:val="en-US"/>
-              </w:rPr>
-              <w:t>++;</w:t>
+              <w:t>evenCount++;</w:t>
             </w:r>
           </w:p>
         </w:tc>
@@ -7481,7 +6265,6 @@
                 <w:lang w:val="en-US"/>
               </w:rPr>
             </w:pPr>
-            <w:proofErr w:type="spellStart"/>
             <w:r>
               <w:rPr>
                 <w:rFonts w:ascii="Times New Roman" w:eastAsia="Times New Roman" w:hAnsi="Times New Roman" w:cs="Times New Roman"/>
@@ -7489,17 +6272,7 @@
                 <w:szCs w:val="28"/>
                 <w:lang w:val="en-US"/>
               </w:rPr>
-              <w:t>oddCount</w:t>
-            </w:r>
-            <w:proofErr w:type="spellEnd"/>
-            <w:r>
-              <w:rPr>
-                <w:rFonts w:ascii="Times New Roman" w:eastAsia="Times New Roman" w:hAnsi="Times New Roman" w:cs="Times New Roman"/>
-                <w:sz w:val="28"/>
-                <w:szCs w:val="28"/>
-                <w:lang w:val="en-US"/>
-              </w:rPr>
-              <w:t>++;</w:t>
+              <w:t>oddCount++;</w:t>
             </w:r>
           </w:p>
         </w:tc>
@@ -7816,7 +6589,6 @@
                 <w:lang w:val="en-US"/>
               </w:rPr>
             </w:pPr>
-            <w:proofErr w:type="spellStart"/>
             <w:r>
               <w:rPr>
                 <w:rFonts w:ascii="Times New Roman" w:eastAsia="Times New Roman" w:hAnsi="Times New Roman" w:cs="Times New Roman"/>
@@ -7824,37 +6596,7 @@
                 <w:szCs w:val="28"/>
                 <w:lang w:val="en-US"/>
               </w:rPr>
-              <w:t>cout</w:t>
-            </w:r>
-            <w:proofErr w:type="spellEnd"/>
-            <w:r>
-              <w:rPr>
-                <w:rFonts w:ascii="Times New Roman" w:eastAsia="Times New Roman" w:hAnsi="Times New Roman" w:cs="Times New Roman"/>
-                <w:sz w:val="28"/>
-                <w:szCs w:val="28"/>
-                <w:lang w:val="en-US"/>
-              </w:rPr>
-              <w:t xml:space="preserve"> &lt;&lt; "The sum of digits of " &lt;&lt; </w:t>
-            </w:r>
-            <w:proofErr w:type="spellStart"/>
-            <w:r>
-              <w:rPr>
-                <w:rFonts w:ascii="Times New Roman" w:eastAsia="Times New Roman" w:hAnsi="Times New Roman" w:cs="Times New Roman"/>
-                <w:sz w:val="28"/>
-                <w:szCs w:val="28"/>
-                <w:lang w:val="en-US"/>
-              </w:rPr>
-              <w:t>val</w:t>
-            </w:r>
-            <w:proofErr w:type="spellEnd"/>
-            <w:r>
-              <w:rPr>
-                <w:rFonts w:ascii="Times New Roman" w:eastAsia="Times New Roman" w:hAnsi="Times New Roman" w:cs="Times New Roman"/>
-                <w:sz w:val="28"/>
-                <w:szCs w:val="28"/>
-                <w:lang w:val="en-US"/>
-              </w:rPr>
-              <w:t xml:space="preserve"> &lt;&lt; " = " &lt;&lt; s &lt;&lt; "\n";</w:t>
+              <w:t>cout &lt;&lt; "The sum of digits of " &lt;&lt; val &lt;&lt; " = " &lt;&lt; s &lt;&lt; "\n";</w:t>
             </w:r>
           </w:p>
         </w:tc>
@@ -7901,7 +6643,6 @@
                 <w:lang w:val="en-US"/>
               </w:rPr>
             </w:pPr>
-            <w:proofErr w:type="spellStart"/>
             <w:r>
               <w:rPr>
                 <w:rFonts w:ascii="Times New Roman" w:eastAsia="Times New Roman" w:hAnsi="Times New Roman" w:cs="Times New Roman"/>
@@ -7909,37 +6650,7 @@
                 <w:szCs w:val="28"/>
                 <w:lang w:val="en-US"/>
               </w:rPr>
-              <w:t>cout</w:t>
-            </w:r>
-            <w:proofErr w:type="spellEnd"/>
-            <w:r>
-              <w:rPr>
-                <w:rFonts w:ascii="Times New Roman" w:eastAsia="Times New Roman" w:hAnsi="Times New Roman" w:cs="Times New Roman"/>
-                <w:sz w:val="28"/>
-                <w:szCs w:val="28"/>
-                <w:lang w:val="en-US"/>
-              </w:rPr>
-              <w:t xml:space="preserve"> &lt;&lt; "Positive numbers: " &lt;&lt; </w:t>
-            </w:r>
-            <w:proofErr w:type="spellStart"/>
-            <w:r>
-              <w:rPr>
-                <w:rFonts w:ascii="Times New Roman" w:eastAsia="Times New Roman" w:hAnsi="Times New Roman" w:cs="Times New Roman"/>
-                <w:sz w:val="28"/>
-                <w:szCs w:val="28"/>
-                <w:lang w:val="en-US"/>
-              </w:rPr>
-              <w:t>positiveCount</w:t>
-            </w:r>
-            <w:proofErr w:type="spellEnd"/>
-            <w:r>
-              <w:rPr>
-                <w:rFonts w:ascii="Times New Roman" w:eastAsia="Times New Roman" w:hAnsi="Times New Roman" w:cs="Times New Roman"/>
-                <w:sz w:val="28"/>
-                <w:szCs w:val="28"/>
-                <w:lang w:val="en-US"/>
-              </w:rPr>
-              <w:t xml:space="preserve"> &lt;&lt; "\n";</w:t>
+              <w:t>cout &lt;&lt; "Positive numbers: " &lt;&lt; positiveCount &lt;&lt; "\n";</w:t>
             </w:r>
           </w:p>
         </w:tc>
@@ -7986,7 +6697,6 @@
                 <w:lang w:val="en-US"/>
               </w:rPr>
             </w:pPr>
-            <w:proofErr w:type="spellStart"/>
             <w:r>
               <w:rPr>
                 <w:rFonts w:ascii="Times New Roman" w:eastAsia="Times New Roman" w:hAnsi="Times New Roman" w:cs="Times New Roman"/>
@@ -7994,37 +6704,7 @@
                 <w:szCs w:val="28"/>
                 <w:lang w:val="en-US"/>
               </w:rPr>
-              <w:t>cout</w:t>
-            </w:r>
-            <w:proofErr w:type="spellEnd"/>
-            <w:r>
-              <w:rPr>
-                <w:rFonts w:ascii="Times New Roman" w:eastAsia="Times New Roman" w:hAnsi="Times New Roman" w:cs="Times New Roman"/>
-                <w:sz w:val="28"/>
-                <w:szCs w:val="28"/>
-                <w:lang w:val="en-US"/>
-              </w:rPr>
-              <w:t xml:space="preserve"> &lt;&lt; "Negative numbers: " &lt;&lt; </w:t>
-            </w:r>
-            <w:proofErr w:type="spellStart"/>
-            <w:r>
-              <w:rPr>
-                <w:rFonts w:ascii="Times New Roman" w:eastAsia="Times New Roman" w:hAnsi="Times New Roman" w:cs="Times New Roman"/>
-                <w:sz w:val="28"/>
-                <w:szCs w:val="28"/>
-                <w:lang w:val="en-US"/>
-              </w:rPr>
-              <w:t>negativeCount</w:t>
-            </w:r>
-            <w:proofErr w:type="spellEnd"/>
-            <w:r>
-              <w:rPr>
-                <w:rFonts w:ascii="Times New Roman" w:eastAsia="Times New Roman" w:hAnsi="Times New Roman" w:cs="Times New Roman"/>
-                <w:sz w:val="28"/>
-                <w:szCs w:val="28"/>
-                <w:lang w:val="en-US"/>
-              </w:rPr>
-              <w:t xml:space="preserve"> &lt;&lt; "\n";</w:t>
+              <w:t>cout &lt;&lt; "Negative numbers: " &lt;&lt; negativeCount &lt;&lt; "\n";</w:t>
             </w:r>
           </w:p>
         </w:tc>
@@ -8071,7 +6751,6 @@
                 <w:lang w:val="en-US"/>
               </w:rPr>
             </w:pPr>
-            <w:proofErr w:type="spellStart"/>
             <w:r>
               <w:rPr>
                 <w:rFonts w:ascii="Times New Roman" w:eastAsia="Times New Roman" w:hAnsi="Times New Roman" w:cs="Times New Roman"/>
@@ -8079,37 +6758,7 @@
                 <w:szCs w:val="28"/>
                 <w:lang w:val="en-US"/>
               </w:rPr>
-              <w:t>cout</w:t>
-            </w:r>
-            <w:proofErr w:type="spellEnd"/>
-            <w:r>
-              <w:rPr>
-                <w:rFonts w:ascii="Times New Roman" w:eastAsia="Times New Roman" w:hAnsi="Times New Roman" w:cs="Times New Roman"/>
-                <w:sz w:val="28"/>
-                <w:szCs w:val="28"/>
-                <w:lang w:val="en-US"/>
-              </w:rPr>
-              <w:t xml:space="preserve"> &lt;&lt; "Even numbers: " &lt;&lt; </w:t>
-            </w:r>
-            <w:proofErr w:type="spellStart"/>
-            <w:r>
-              <w:rPr>
-                <w:rFonts w:ascii="Times New Roman" w:eastAsia="Times New Roman" w:hAnsi="Times New Roman" w:cs="Times New Roman"/>
-                <w:sz w:val="28"/>
-                <w:szCs w:val="28"/>
-                <w:lang w:val="en-US"/>
-              </w:rPr>
-              <w:t>evenCount</w:t>
-            </w:r>
-            <w:proofErr w:type="spellEnd"/>
-            <w:r>
-              <w:rPr>
-                <w:rFonts w:ascii="Times New Roman" w:eastAsia="Times New Roman" w:hAnsi="Times New Roman" w:cs="Times New Roman"/>
-                <w:sz w:val="28"/>
-                <w:szCs w:val="28"/>
-                <w:lang w:val="en-US"/>
-              </w:rPr>
-              <w:t xml:space="preserve"> &lt;&lt; "\n";</w:t>
+              <w:t>cout &lt;&lt; "Even numbers: " &lt;&lt; evenCount &lt;&lt; "\n";</w:t>
             </w:r>
           </w:p>
         </w:tc>
@@ -8156,7 +6805,6 @@
                 <w:lang w:val="en-US"/>
               </w:rPr>
             </w:pPr>
-            <w:proofErr w:type="spellStart"/>
             <w:r>
               <w:rPr>
                 <w:rFonts w:ascii="Times New Roman" w:eastAsia="Times New Roman" w:hAnsi="Times New Roman" w:cs="Times New Roman"/>
@@ -8164,37 +6812,7 @@
                 <w:szCs w:val="28"/>
                 <w:lang w:val="en-US"/>
               </w:rPr>
-              <w:t>cout</w:t>
-            </w:r>
-            <w:proofErr w:type="spellEnd"/>
-            <w:r>
-              <w:rPr>
-                <w:rFonts w:ascii="Times New Roman" w:eastAsia="Times New Roman" w:hAnsi="Times New Roman" w:cs="Times New Roman"/>
-                <w:sz w:val="28"/>
-                <w:szCs w:val="28"/>
-                <w:lang w:val="en-US"/>
-              </w:rPr>
-              <w:t xml:space="preserve"> &lt;&lt; "Odd numbers: " &lt;&lt; </w:t>
-            </w:r>
-            <w:proofErr w:type="spellStart"/>
-            <w:r>
-              <w:rPr>
-                <w:rFonts w:ascii="Times New Roman" w:eastAsia="Times New Roman" w:hAnsi="Times New Roman" w:cs="Times New Roman"/>
-                <w:sz w:val="28"/>
-                <w:szCs w:val="28"/>
-                <w:lang w:val="en-US"/>
-              </w:rPr>
-              <w:t>oddCount</w:t>
-            </w:r>
-            <w:proofErr w:type="spellEnd"/>
-            <w:r>
-              <w:rPr>
-                <w:rFonts w:ascii="Times New Roman" w:eastAsia="Times New Roman" w:hAnsi="Times New Roman" w:cs="Times New Roman"/>
-                <w:sz w:val="28"/>
-                <w:szCs w:val="28"/>
-                <w:lang w:val="en-US"/>
-              </w:rPr>
-              <w:t xml:space="preserve"> &lt;&lt; "\n";</w:t>
+              <w:t>cout &lt;&lt; "Odd numbers: " &lt;&lt; oddCount &lt;&lt; "\n";</w:t>
             </w:r>
           </w:p>
         </w:tc>
@@ -8241,7 +6859,6 @@
                 <w:lang w:val="en-US"/>
               </w:rPr>
             </w:pPr>
-            <w:proofErr w:type="spellStart"/>
             <w:r>
               <w:rPr>
                 <w:rFonts w:ascii="Times New Roman" w:eastAsia="Times New Roman" w:hAnsi="Times New Roman" w:cs="Times New Roman"/>
@@ -8249,37 +6866,7 @@
                 <w:szCs w:val="28"/>
                 <w:lang w:val="en-US"/>
               </w:rPr>
-              <w:t>cout</w:t>
-            </w:r>
-            <w:proofErr w:type="spellEnd"/>
-            <w:r>
-              <w:rPr>
-                <w:rFonts w:ascii="Times New Roman" w:eastAsia="Times New Roman" w:hAnsi="Times New Roman" w:cs="Times New Roman"/>
-                <w:sz w:val="28"/>
-                <w:szCs w:val="28"/>
-                <w:lang w:val="en-US"/>
-              </w:rPr>
-              <w:t xml:space="preserve"> &lt;&lt; "\</w:t>
-            </w:r>
-            <w:proofErr w:type="spellStart"/>
-            <w:r>
-              <w:rPr>
-                <w:rFonts w:ascii="Times New Roman" w:eastAsia="Times New Roman" w:hAnsi="Times New Roman" w:cs="Times New Roman"/>
-                <w:sz w:val="28"/>
-                <w:szCs w:val="28"/>
-                <w:lang w:val="en-US"/>
-              </w:rPr>
-              <w:t>nPress</w:t>
-            </w:r>
-            <w:proofErr w:type="spellEnd"/>
-            <w:r>
-              <w:rPr>
-                <w:rFonts w:ascii="Times New Roman" w:eastAsia="Times New Roman" w:hAnsi="Times New Roman" w:cs="Times New Roman"/>
-                <w:sz w:val="28"/>
-                <w:szCs w:val="28"/>
-                <w:lang w:val="en-US"/>
-              </w:rPr>
-              <w:t xml:space="preserve"> Enter to exit...";</w:t>
+              <w:t>cout &lt;&lt; "\nPress Enter to exit...";</w:t>
             </w:r>
           </w:p>
         </w:tc>
@@ -8326,8 +6913,6 @@
                 <w:lang w:val="en-US"/>
               </w:rPr>
             </w:pPr>
-            <w:proofErr w:type="spellStart"/>
-            <w:proofErr w:type="gramStart"/>
             <w:r>
               <w:rPr>
                 <w:rFonts w:ascii="Times New Roman" w:eastAsia="Times New Roman" w:hAnsi="Times New Roman" w:cs="Times New Roman"/>
@@ -8335,18 +6920,7 @@
                 <w:szCs w:val="28"/>
                 <w:lang w:val="en-US"/>
               </w:rPr>
-              <w:t>cin.ignore</w:t>
-            </w:r>
-            <w:proofErr w:type="spellEnd"/>
-            <w:proofErr w:type="gramEnd"/>
-            <w:r>
-              <w:rPr>
-                <w:rFonts w:ascii="Times New Roman" w:eastAsia="Times New Roman" w:hAnsi="Times New Roman" w:cs="Times New Roman"/>
-                <w:sz w:val="28"/>
-                <w:szCs w:val="28"/>
-                <w:lang w:val="en-US"/>
-              </w:rPr>
-              <w:t>();</w:t>
+              <w:t>cin.ignore();</w:t>
             </w:r>
           </w:p>
         </w:tc>
@@ -8393,8 +6967,6 @@
                 <w:lang w:val="en-US"/>
               </w:rPr>
             </w:pPr>
-            <w:proofErr w:type="spellStart"/>
-            <w:proofErr w:type="gramStart"/>
             <w:r>
               <w:rPr>
                 <w:rFonts w:ascii="Times New Roman" w:eastAsia="Times New Roman" w:hAnsi="Times New Roman" w:cs="Times New Roman"/>
@@ -8402,27 +6974,7 @@
                 <w:szCs w:val="28"/>
                 <w:lang w:val="en-US"/>
               </w:rPr>
-              <w:t>cin.get</w:t>
-            </w:r>
-            <w:proofErr w:type="spellEnd"/>
-            <w:r>
-              <w:rPr>
-                <w:rFonts w:ascii="Times New Roman" w:eastAsia="Times New Roman" w:hAnsi="Times New Roman" w:cs="Times New Roman"/>
-                <w:sz w:val="28"/>
-                <w:szCs w:val="28"/>
-                <w:lang w:val="en-US"/>
-              </w:rPr>
-              <w:t>(</w:t>
-            </w:r>
-            <w:proofErr w:type="gramEnd"/>
-            <w:r>
-              <w:rPr>
-                <w:rFonts w:ascii="Times New Roman" w:eastAsia="Times New Roman" w:hAnsi="Times New Roman" w:cs="Times New Roman"/>
-                <w:sz w:val="28"/>
-                <w:szCs w:val="28"/>
-                <w:lang w:val="en-US"/>
-              </w:rPr>
-              <w:t>);</w:t>
+              <w:t>cin.get();</w:t>
             </w:r>
           </w:p>
         </w:tc>
@@ -8659,18 +7211,8 @@
           <w:sz w:val="28"/>
           <w:szCs w:val="28"/>
         </w:rPr>
-        <w:t>Формула для вычисления цикломатического числа Мак-</w:t>
-      </w:r>
-      <w:proofErr w:type="spellStart"/>
-      <w:r>
-        <w:rPr>
-          <w:rFonts w:ascii="Times New Roman" w:hAnsi="Times New Roman" w:cs="Times New Roman"/>
-          <w:sz w:val="28"/>
-          <w:szCs w:val="28"/>
-        </w:rPr>
-        <w:t>Кейба</w:t>
-      </w:r>
-      <w:proofErr w:type="spellEnd"/>
+        <w:t>Формула для вычисления цикломатического числа Мак-Кейба</w:t>
+      </w:r>
       <w:r>
         <w:rPr>
           <w:rFonts w:ascii="Times New Roman" w:hAnsi="Times New Roman" w:cs="Times New Roman"/>
@@ -9051,25 +7593,7 @@
           <w:sz w:val="28"/>
           <w:szCs w:val="28"/>
         </w:rPr>
-        <w:t>Построен граф потока управления. По формуле Мак-</w:t>
-      </w:r>
-      <w:proofErr w:type="spellStart"/>
-      <w:r>
-        <w:rPr>
-          <w:rFonts w:ascii="Times New Roman" w:hAnsi="Times New Roman" w:cs="Times New Roman"/>
-          <w:sz w:val="28"/>
-          <w:szCs w:val="28"/>
-        </w:rPr>
-        <w:t>Кейба</w:t>
-      </w:r>
-      <w:proofErr w:type="spellEnd"/>
-      <w:r>
-        <w:rPr>
-          <w:rFonts w:ascii="Times New Roman" w:hAnsi="Times New Roman" w:cs="Times New Roman"/>
-          <w:sz w:val="28"/>
-          <w:szCs w:val="28"/>
-        </w:rPr>
-        <w:t xml:space="preserve"> Z(G) = e </w:t>
+        <w:t xml:space="preserve">Построен граф потока управления. По формуле Мак-Кейба Z(G) = e </w:t>
       </w:r>
       <w:r>
         <w:rPr>
@@ -9187,25 +7711,7 @@
           <w:sz w:val="28"/>
           <w:szCs w:val="28"/>
         </w:rPr>
-        <w:t>Метрика Мак-</w:t>
-      </w:r>
-      <w:proofErr w:type="spellStart"/>
-      <w:r>
-        <w:rPr>
-          <w:rFonts w:ascii="Times New Roman" w:hAnsi="Times New Roman" w:cs="Times New Roman"/>
-          <w:sz w:val="28"/>
-          <w:szCs w:val="28"/>
-        </w:rPr>
-        <w:t>Кейба</w:t>
-      </w:r>
-      <w:proofErr w:type="spellEnd"/>
-      <w:r>
-        <w:rPr>
-          <w:rFonts w:ascii="Times New Roman" w:hAnsi="Times New Roman" w:cs="Times New Roman"/>
-          <w:sz w:val="28"/>
-          <w:szCs w:val="28"/>
-        </w:rPr>
-        <w:t xml:space="preserve"> подтвердила свою актуальность: она наглядно показала минимальное количество тестовых прогонов (</w:t>
+        <w:t>Метрика Мак-Кейба подтвердила свою актуальность: она наглядно показала минимальное количество тестовых прогонов (</w:t>
       </w:r>
       <w:r>
         <w:rPr>
@@ -9236,7 +7742,7 @@
 </file>
 
 <file path=word/numbering.xml><?xml version="1.0" encoding="utf-8"?>
-<w:numbering xmlns:wpc="http://schemas.microsoft.com/office/word/2010/wordprocessingCanvas" xmlns:cx="http://schemas.microsoft.com/office/drawing/2014/chartex" xmlns:cx1="http://schemas.microsoft.com/office/drawing/2015/9/8/chartex" xmlns:cx2="http://schemas.microsoft.com/office/drawing/2015/10/21/chartex" xmlns:cx3="http://schemas.microsoft.com/office/drawing/2016/5/9/chartex" xmlns:cx4="http://schemas.microsoft.com/office/drawing/2016/5/10/chartex" xmlns:cx5="http://schemas.microsoft.com/office/drawing/2016/5/11/chartex" xmlns:cx6="http://schemas.microsoft.com/office/drawing/2016/5/12/chartex" xmlns:cx7="http://schemas.microsoft.com/office/drawing/2016/5/13/chartex" xmlns:cx8="http://schemas.microsoft.com/office/drawing/2016/5/14/chartex" xmlns:mc="http://schemas.openxmlformats.org/markup-compatibility/2006" xmlns:aink="http://schemas.microsoft.com/office/drawing/2016/ink" xmlns:am3d="http://schemas.microsoft.com/office/drawing/2017/model3d" xmlns:o="urn:schemas-microsoft-com:office:office" xmlns:r="http://schemas.openxmlformats.org/officeDocument/2006/relationships" xmlns:m="http://schemas.openxmlformats.org/officeDocument/2006/math" xmlns:v="urn:schemas-microsoft-com:vml" xmlns:wp14="http://schemas.microsoft.com/office/word/2010/wordprocessingDrawing" xmlns:wp="http://schemas.openxmlformats.org/drawingml/2006/wordprocessingDrawing" xmlns:w10="urn:schemas-microsoft-com:office:word" xmlns:w="http://schemas.openxmlformats.org/wordprocessingml/2006/main" xmlns:w14="http://schemas.microsoft.com/office/word/2010/wordml" xmlns:w15="http://schemas.microsoft.com/office/word/2012/wordml" xmlns:w16cex="http://schemas.microsoft.com/office/word/2018/wordml/cex" xmlns:w16cid="http://schemas.microsoft.com/office/word/2016/wordml/cid" xmlns:w16="http://schemas.microsoft.com/office/word/2018/wordml" xmlns:w16sdtdh="http://schemas.microsoft.com/office/word/2020/wordml/sdtdatahash" xmlns:w16se="http://schemas.microsoft.com/office/word/2015/wordml/symex" xmlns:wpg="http://schemas.microsoft.com/office/word/2010/wordprocessingGroup" xmlns:wpi="http://schemas.microsoft.com/office/word/2010/wordprocessingInk" xmlns:wne="http://schemas.microsoft.com/office/word/2006/wordml" xmlns:wps="http://schemas.microsoft.com/office/word/2010/wordprocessingShape" mc:Ignorable="w14 w15 w16se w16cid w16 w16cex w16sdtdh wp14">
+<w:numbering xmlns:wpc="http://schemas.microsoft.com/office/word/2010/wordprocessingCanvas" xmlns:cx="http://schemas.microsoft.com/office/drawing/2014/chartex" xmlns:cx1="http://schemas.microsoft.com/office/drawing/2015/9/8/chartex" xmlns:cx2="http://schemas.microsoft.com/office/drawing/2015/10/21/chartex" xmlns:cx3="http://schemas.microsoft.com/office/drawing/2016/5/9/chartex" xmlns:cx4="http://schemas.microsoft.com/office/drawing/2016/5/10/chartex" xmlns:cx5="http://schemas.microsoft.com/office/drawing/2016/5/11/chartex" xmlns:cx6="http://schemas.microsoft.com/office/drawing/2016/5/12/chartex" xmlns:cx7="http://schemas.microsoft.com/office/drawing/2016/5/13/chartex" xmlns:cx8="http://schemas.microsoft.com/office/drawing/2016/5/14/chartex" xmlns:mc="http://schemas.openxmlformats.org/markup-compatibility/2006" xmlns:aink="http://schemas.microsoft.com/office/drawing/2016/ink" xmlns:am3d="http://schemas.microsoft.com/office/drawing/2017/model3d" xmlns:o="urn:schemas-microsoft-com:office:office" xmlns:oel="http://schemas.microsoft.com/office/2019/extlst" xmlns:r="http://schemas.openxmlformats.org/officeDocument/2006/relationships" xmlns:m="http://schemas.openxmlformats.org/officeDocument/2006/math" xmlns:v="urn:schemas-microsoft-com:vml" xmlns:wp14="http://schemas.microsoft.com/office/word/2010/wordprocessingDrawing" xmlns:wp="http://schemas.openxmlformats.org/drawingml/2006/wordprocessingDrawing" xmlns:w10="urn:schemas-microsoft-com:office:word" xmlns:w="http://schemas.openxmlformats.org/wordprocessingml/2006/main" xmlns:w14="http://schemas.microsoft.com/office/word/2010/wordml" xmlns:w15="http://schemas.microsoft.com/office/word/2012/wordml" xmlns:w16cex="http://schemas.microsoft.com/office/word/2018/wordml/cex" xmlns:w16cid="http://schemas.microsoft.com/office/word/2016/wordml/cid" xmlns:w16="http://schemas.microsoft.com/office/word/2018/wordml" xmlns:w16sdtdh="http://schemas.microsoft.com/office/word/2020/wordml/sdtdatahash" xmlns:w16se="http://schemas.microsoft.com/office/word/2015/wordml/symex" xmlns:wpg="http://schemas.microsoft.com/office/word/2010/wordprocessingGroup" xmlns:wpi="http://schemas.microsoft.com/office/word/2010/wordprocessingInk" xmlns:wne="http://schemas.microsoft.com/office/word/2006/wordml" xmlns:wps="http://schemas.microsoft.com/office/word/2010/wordprocessingShape" mc:Ignorable="w14 w15 w16se w16cid w16 w16cex w16sdtdh wp14">
   <w:abstractNum w:abstractNumId="0" w15:restartNumberingAfterBreak="0">
     <w:nsid w:val="02A636E5"/>
     <w:multiLevelType w:val="hybridMultilevel"/>
@@ -9412,10 +7918,10 @@
       </w:pPr>
     </w:lvl>
   </w:abstractNum>
-  <w:num w:numId="1">
+  <w:num w:numId="1" w16cid:durableId="764375837">
     <w:abstractNumId w:val="0"/>
   </w:num>
-  <w:num w:numId="2">
+  <w:num w:numId="2" w16cid:durableId="1129785329">
     <w:abstractNumId w:val="1"/>
   </w:num>
 </w:numbering>

</xml_diff>